<commit_message>
docs: Update INDEX.md and README.md for new experiment files and content
- Increment total file count in INDEX.md to reflect the addition of Experiment 01.pdf
- Enhance INDEX.md with detailed descriptions for Experiment 01.docx and Experiment 01.pdf
- Add link to Experiment 01.pdf in README.md for improved accessibility
- Expand content in Experiment 01.docx to include comprehensive Git and Vercel usage instructions
</commit_message>
<xml_diff>
--- a/DEVOPS/Experiment 01/Experiment 01.docx
+++ b/DEVOPS/Experiment 01/Experiment 01.docx
@@ -49,29 +49,24 @@
         </w:rPr>
         <w:t>Aim:</w:t>
       </w:r>
+      <w:r>
+        <w:rPr>
+          <w:b/>
+          <w:bCs/>
+        </w:rPr>
+        <w:t xml:space="preserve"> </w:t>
+      </w:r>
     </w:p>
     <w:p>
       <w:pPr>
         <w:spacing w:after="120"/>
         <w:jc w:val="both"/>
-        <w:rPr>
-          <w:b/>
-          <w:bCs/>
-        </w:rPr>
-      </w:pPr>
-      <w:r>
-        <w:rPr>
-          <w:b/>
-          <w:bCs/>
-        </w:rPr>
-        <w:t>Theory</w:t>
-      </w:r>
-      <w:r>
-        <w:rPr>
-          <w:b/>
-          <w:bCs/>
-        </w:rPr>
-        <w:t>:</w:t>
+      </w:pPr>
+      <w:r>
+        <w:t>To implement Version control for different files/directories using GIT</w:t>
+      </w:r>
+      <w:r>
+        <w:t>.</w:t>
       </w:r>
     </w:p>
     <w:p>
@@ -88,7 +83,7 @@
           <w:b/>
           <w:bCs/>
         </w:rPr>
-        <w:t>Conclusion</w:t>
+        <w:t>Theory</w:t>
       </w:r>
       <w:r>
         <w:rPr>
@@ -103,15 +98,2167 @@
         <w:spacing w:after="120"/>
         <w:jc w:val="both"/>
       </w:pPr>
+      <w:r>
+        <w:t xml:space="preserve">In today’s world of collaborative and distributed software development, </w:t>
+      </w:r>
+      <w:r>
+        <w:rPr>
+          <w:b/>
+          <w:bCs/>
+        </w:rPr>
+        <w:t>Version Control Systems (VCS)</w:t>
+      </w:r>
+      <w:r>
+        <w:t xml:space="preserve"> play a crucial role. They enable teams to work on the same codebase simultaneously, manage code changes over time, and prevent accidental overwriting of each other's work. One of the most widely used VCS tools is </w:t>
+      </w:r>
+      <w:r>
+        <w:rPr>
+          <w:b/>
+          <w:bCs/>
+        </w:rPr>
+        <w:t>Git</w:t>
+      </w:r>
+      <w:r>
+        <w:t xml:space="preserve">, and platforms like </w:t>
+      </w:r>
+      <w:r>
+        <w:rPr>
+          <w:b/>
+          <w:bCs/>
+        </w:rPr>
+        <w:t>GitHub</w:t>
+      </w:r>
+      <w:r>
+        <w:t xml:space="preserve"> have become industry standards for hosting and sharing repositories online.</w:t>
+      </w:r>
     </w:p>
     <w:p>
       <w:pPr>
         <w:spacing w:after="120"/>
         <w:jc w:val="both"/>
       </w:pPr>
+      <w:r>
+        <w:pict w14:anchorId="6042895A">
+          <v:rect id="_x0000_i1079" style="width:0;height:1.5pt" o:hralign="center" o:hrstd="t" o:hr="t" fillcolor="#a0a0a0" stroked="f"/>
+        </w:pict>
+      </w:r>
+    </w:p>
+    <w:p>
+      <w:pPr>
+        <w:spacing w:after="120"/>
+        <w:jc w:val="both"/>
+        <w:rPr>
+          <w:b/>
+          <w:bCs/>
+        </w:rPr>
+      </w:pPr>
+      <w:r>
+        <w:rPr>
+          <w:b/>
+          <w:bCs/>
+        </w:rPr>
+        <w:t>What is Git?</w:t>
+      </w:r>
+    </w:p>
+    <w:p>
+      <w:pPr>
+        <w:spacing w:after="120"/>
+        <w:jc w:val="both"/>
+      </w:pPr>
+      <w:r>
+        <w:rPr>
+          <w:b/>
+          <w:bCs/>
+        </w:rPr>
+        <w:t>Git</w:t>
+      </w:r>
+      <w:r>
+        <w:t xml:space="preserve"> is a free and open-source distributed version control system designed to handle everything from small to very large projects with speed and efficiency. Developed by </w:t>
+      </w:r>
+      <w:r>
+        <w:rPr>
+          <w:b/>
+          <w:bCs/>
+        </w:rPr>
+        <w:t>Linus Torvalds</w:t>
+      </w:r>
+      <w:r>
+        <w:t xml:space="preserve"> in 2005 (also the creator of Linux), Git allows every developer to have their own local repository, complete with full history and version tracking.</w:t>
+      </w:r>
+    </w:p>
+    <w:p>
+      <w:pPr>
+        <w:spacing w:after="120"/>
+        <w:jc w:val="both"/>
+      </w:pPr>
+      <w:r>
+        <w:t>Key Features of Git:</w:t>
+      </w:r>
+    </w:p>
+    <w:p>
+      <w:pPr>
+        <w:numPr>
+          <w:ilvl w:val="0"/>
+          <w:numId w:val="9"/>
+        </w:numPr>
+        <w:spacing w:after="120"/>
+        <w:jc w:val="both"/>
+      </w:pPr>
+      <w:r>
+        <w:t>Distributed architecture (no central dependency)</w:t>
+      </w:r>
+    </w:p>
+    <w:p>
+      <w:pPr>
+        <w:numPr>
+          <w:ilvl w:val="0"/>
+          <w:numId w:val="9"/>
+        </w:numPr>
+        <w:spacing w:after="120"/>
+        <w:jc w:val="both"/>
+      </w:pPr>
+      <w:r>
+        <w:t>Fast branching and merging</w:t>
+      </w:r>
+    </w:p>
+    <w:p>
+      <w:pPr>
+        <w:numPr>
+          <w:ilvl w:val="0"/>
+          <w:numId w:val="9"/>
+        </w:numPr>
+        <w:spacing w:after="120"/>
+        <w:jc w:val="both"/>
+      </w:pPr>
+      <w:r>
+        <w:t>Lightweight commits</w:t>
+      </w:r>
+    </w:p>
+    <w:p>
+      <w:pPr>
+        <w:numPr>
+          <w:ilvl w:val="0"/>
+          <w:numId w:val="9"/>
+        </w:numPr>
+        <w:spacing w:after="120"/>
+        <w:jc w:val="both"/>
+      </w:pPr>
+      <w:r>
+        <w:t>Full traceability of changes (via commit logs)</w:t>
+      </w:r>
+    </w:p>
+    <w:p>
+      <w:pPr>
+        <w:numPr>
+          <w:ilvl w:val="0"/>
+          <w:numId w:val="9"/>
+        </w:numPr>
+        <w:spacing w:after="120"/>
+        <w:jc w:val="both"/>
+      </w:pPr>
+      <w:r>
+        <w:t>Offline-first operations</w:t>
+      </w:r>
+    </w:p>
+    <w:p>
+      <w:pPr>
+        <w:spacing w:after="120"/>
+        <w:jc w:val="both"/>
+      </w:pPr>
+      <w:r>
+        <w:t>In Git, the complete history of the codebase is stored in the .git folder, allowing developers to switch between versions, revert to previous states, and compare changes with ease.</w:t>
+      </w:r>
+    </w:p>
+    <w:p>
+      <w:pPr>
+        <w:spacing w:after="120"/>
+        <w:jc w:val="both"/>
+      </w:pPr>
+      <w:r>
+        <w:pict w14:anchorId="739C1EAE">
+          <v:rect id="_x0000_i1080" style="width:0;height:1.5pt" o:hralign="center" o:hrstd="t" o:hr="t" fillcolor="#a0a0a0" stroked="f"/>
+        </w:pict>
+      </w:r>
+    </w:p>
+    <w:p>
+      <w:pPr>
+        <w:spacing w:after="120"/>
+        <w:jc w:val="both"/>
+        <w:rPr>
+          <w:b/>
+          <w:bCs/>
+        </w:rPr>
+      </w:pPr>
+      <w:r>
+        <w:rPr>
+          <w:b/>
+          <w:bCs/>
+        </w:rPr>
+        <w:t>What is GitHub?</w:t>
+      </w:r>
+    </w:p>
+    <w:p>
+      <w:pPr>
+        <w:spacing w:after="120"/>
+        <w:jc w:val="both"/>
+      </w:pPr>
+      <w:r>
+        <w:rPr>
+          <w:b/>
+          <w:bCs/>
+        </w:rPr>
+        <w:t>GitHub</w:t>
+      </w:r>
+      <w:r>
+        <w:t xml:space="preserve"> is a cloud-based platform built on top of Git, providing an intuitive interface for managing Git repositories online. It simplifies collaboration and enables developers to share their code publicly or privately with others. It supports additional features such as:</w:t>
+      </w:r>
+    </w:p>
+    <w:p>
+      <w:pPr>
+        <w:numPr>
+          <w:ilvl w:val="0"/>
+          <w:numId w:val="10"/>
+        </w:numPr>
+        <w:spacing w:after="120"/>
+        <w:jc w:val="both"/>
+      </w:pPr>
+      <w:r>
+        <w:t>Forking and cloning of projects</w:t>
+      </w:r>
+    </w:p>
+    <w:p>
+      <w:pPr>
+        <w:numPr>
+          <w:ilvl w:val="0"/>
+          <w:numId w:val="10"/>
+        </w:numPr>
+        <w:spacing w:after="120"/>
+        <w:jc w:val="both"/>
+      </w:pPr>
+      <w:r>
+        <w:t>Pull requests and code reviews</w:t>
+      </w:r>
+    </w:p>
+    <w:p>
+      <w:pPr>
+        <w:numPr>
+          <w:ilvl w:val="0"/>
+          <w:numId w:val="10"/>
+        </w:numPr>
+        <w:spacing w:after="120"/>
+        <w:jc w:val="both"/>
+      </w:pPr>
+      <w:r>
+        <w:t>Actions for automation</w:t>
+      </w:r>
+    </w:p>
+    <w:p>
+      <w:pPr>
+        <w:numPr>
+          <w:ilvl w:val="0"/>
+          <w:numId w:val="10"/>
+        </w:numPr>
+        <w:spacing w:after="120"/>
+        <w:jc w:val="both"/>
+      </w:pPr>
+      <w:r>
+        <w:t>Issue tracking and project boards</w:t>
+      </w:r>
+    </w:p>
+    <w:p>
+      <w:pPr>
+        <w:numPr>
+          <w:ilvl w:val="0"/>
+          <w:numId w:val="10"/>
+        </w:numPr>
+        <w:spacing w:after="120"/>
+        <w:jc w:val="both"/>
+      </w:pPr>
+      <w:r>
+        <w:lastRenderedPageBreak/>
+        <w:t xml:space="preserve">Seamless integration with deployment platforms like </w:t>
+      </w:r>
+      <w:r>
+        <w:rPr>
+          <w:b/>
+          <w:bCs/>
+        </w:rPr>
+        <w:t>Vercel</w:t>
+      </w:r>
+    </w:p>
+    <w:p>
+      <w:pPr>
+        <w:spacing w:after="120"/>
+        <w:jc w:val="both"/>
+      </w:pPr>
+      <w:r>
+        <w:t>GitHub is especially useful for hosting open-source projects and collaborating with developers across the globe.</w:t>
+      </w:r>
+    </w:p>
+    <w:p>
+      <w:pPr>
+        <w:spacing w:after="120"/>
+        <w:jc w:val="both"/>
+      </w:pPr>
+      <w:r>
+        <w:pict w14:anchorId="4751E302">
+          <v:rect id="_x0000_i1081" style="width:0;height:1.5pt" o:hralign="center" o:hrstd="t" o:hr="t" fillcolor="#a0a0a0" stroked="f"/>
+        </w:pict>
+      </w:r>
+    </w:p>
+    <w:p>
+      <w:pPr>
+        <w:spacing w:after="120"/>
+        <w:jc w:val="both"/>
+        <w:rPr>
+          <w:b/>
+          <w:bCs/>
+        </w:rPr>
+      </w:pPr>
+      <w:r>
+        <w:rPr>
+          <w:b/>
+          <w:bCs/>
+        </w:rPr>
+        <w:t>What is Cloning in Git?</w:t>
+      </w:r>
+    </w:p>
+    <w:p>
+      <w:pPr>
+        <w:spacing w:after="120"/>
+        <w:jc w:val="both"/>
+      </w:pPr>
+      <w:r>
+        <w:rPr>
+          <w:b/>
+          <w:bCs/>
+        </w:rPr>
+        <w:t>Cloning</w:t>
+      </w:r>
+      <w:r>
+        <w:t xml:space="preserve"> means downloading the complete code repository, along with all branches and commit history, from GitHub to your local system. Once cloned, the project can be edited, versioned, or pushed to a different remote repository.</w:t>
+      </w:r>
+    </w:p>
+    <w:p>
+      <w:pPr>
+        <w:spacing w:after="120"/>
+        <w:jc w:val="both"/>
+        <w:rPr>
+          <w:b/>
+          <w:bCs/>
+        </w:rPr>
+      </w:pPr>
+      <w:r>
+        <w:rPr>
+          <w:b/>
+          <w:bCs/>
+        </w:rPr>
+        <w:t>Command used:</w:t>
+      </w:r>
+    </w:p>
+    <w:p>
+      <w:pPr>
+        <w:spacing w:after="120"/>
+        <w:jc w:val="both"/>
+      </w:pPr>
+      <w:r>
+        <w:rPr>
+          <w:rFonts w:ascii="Consolas" w:hAnsi="Consolas"/>
+        </w:rPr>
+        <w:t xml:space="preserve">&gt;&gt; </w:t>
+      </w:r>
+      <w:r>
+        <w:rPr>
+          <w:rFonts w:ascii="Consolas" w:hAnsi="Consolas"/>
+        </w:rPr>
+        <w:t>git clone &lt;repository-url&gt;</w:t>
+      </w:r>
+      <w:r>
+        <w:pict w14:anchorId="417266FC">
+          <v:rect id="_x0000_i1085" style="width:0;height:1.5pt" o:hralign="center" o:hrstd="t" o:hr="t" fillcolor="#a0a0a0" stroked="f"/>
+        </w:pict>
+      </w:r>
+    </w:p>
+    <w:p>
+      <w:pPr>
+        <w:spacing w:after="120"/>
+        <w:jc w:val="both"/>
+        <w:rPr>
+          <w:rFonts w:ascii="Aptos" w:hAnsi="Aptos"/>
+          <w:b/>
+          <w:bCs/>
+        </w:rPr>
+      </w:pPr>
+      <w:r>
+        <w:rPr>
+          <w:rFonts w:ascii="Aptos" w:hAnsi="Aptos"/>
+          <w:b/>
+          <w:bCs/>
+        </w:rPr>
+        <w:t>What is Vercel?</w:t>
+      </w:r>
+    </w:p>
+    <w:p>
+      <w:pPr>
+        <w:spacing w:after="120"/>
+        <w:jc w:val="both"/>
+        <w:rPr>
+          <w:rFonts w:ascii="Aptos" w:hAnsi="Aptos"/>
+        </w:rPr>
+      </w:pPr>
+      <w:r>
+        <w:rPr>
+          <w:rFonts w:ascii="Aptos" w:hAnsi="Aptos"/>
+          <w:b/>
+          <w:bCs/>
+        </w:rPr>
+        <w:t>Vercel</w:t>
+      </w:r>
+      <w:r>
+        <w:rPr>
+          <w:rFonts w:ascii="Aptos" w:hAnsi="Aptos"/>
+        </w:rPr>
+        <w:t xml:space="preserve"> is a modern hosting platform for static websites and front-end frameworks such as React, Next.js, and Vue. With a GitHub integration, Vercel automatically builds and deploys your site every time you push changes to the connected repository.</w:t>
+      </w:r>
+    </w:p>
+    <w:p>
+      <w:pPr>
+        <w:spacing w:after="120"/>
+        <w:jc w:val="both"/>
+        <w:rPr>
+          <w:rFonts w:ascii="Aptos" w:hAnsi="Aptos"/>
+        </w:rPr>
+      </w:pPr>
+      <w:r>
+        <w:rPr>
+          <w:rFonts w:ascii="Aptos" w:hAnsi="Aptos"/>
+        </w:rPr>
+        <w:t>Vercel provides:</w:t>
+      </w:r>
+    </w:p>
+    <w:p>
+      <w:pPr>
+        <w:numPr>
+          <w:ilvl w:val="0"/>
+          <w:numId w:val="11"/>
+        </w:numPr>
+        <w:spacing w:after="120"/>
+        <w:jc w:val="both"/>
+        <w:rPr>
+          <w:rFonts w:ascii="Aptos" w:hAnsi="Aptos"/>
+        </w:rPr>
+      </w:pPr>
+      <w:r>
+        <w:rPr>
+          <w:rFonts w:ascii="Aptos" w:hAnsi="Aptos"/>
+        </w:rPr>
+        <w:t>One-click deployment</w:t>
+      </w:r>
+    </w:p>
+    <w:p>
+      <w:pPr>
+        <w:numPr>
+          <w:ilvl w:val="0"/>
+          <w:numId w:val="11"/>
+        </w:numPr>
+        <w:spacing w:after="120"/>
+        <w:jc w:val="both"/>
+        <w:rPr>
+          <w:rFonts w:ascii="Aptos" w:hAnsi="Aptos"/>
+        </w:rPr>
+      </w:pPr>
+      <w:r>
+        <w:rPr>
+          <w:rFonts w:ascii="Aptos" w:hAnsi="Aptos"/>
+        </w:rPr>
+        <w:t>Continuous deployment from GitHub</w:t>
+      </w:r>
+    </w:p>
+    <w:p>
+      <w:pPr>
+        <w:numPr>
+          <w:ilvl w:val="0"/>
+          <w:numId w:val="11"/>
+        </w:numPr>
+        <w:spacing w:after="120"/>
+        <w:jc w:val="both"/>
+        <w:rPr>
+          <w:rFonts w:ascii="Aptos" w:hAnsi="Aptos"/>
+        </w:rPr>
+      </w:pPr>
+      <w:r>
+        <w:rPr>
+          <w:rFonts w:ascii="Aptos" w:hAnsi="Aptos"/>
+        </w:rPr>
+        <w:t>Global CDN for fast performance</w:t>
+      </w:r>
+    </w:p>
+    <w:p>
+      <w:pPr>
+        <w:numPr>
+          <w:ilvl w:val="0"/>
+          <w:numId w:val="11"/>
+        </w:numPr>
+        <w:spacing w:after="120"/>
+        <w:jc w:val="both"/>
+        <w:rPr>
+          <w:rFonts w:ascii="Aptos" w:hAnsi="Aptos"/>
+        </w:rPr>
+      </w:pPr>
+      <w:r>
+        <w:rPr>
+          <w:rFonts w:ascii="Aptos" w:hAnsi="Aptos"/>
+        </w:rPr>
+        <w:t>Live preview links for every branch and PR</w:t>
+      </w:r>
+    </w:p>
+    <w:p>
+      <w:pPr>
+        <w:numPr>
+          <w:ilvl w:val="0"/>
+          <w:numId w:val="11"/>
+        </w:numPr>
+        <w:spacing w:after="120"/>
+        <w:jc w:val="both"/>
+        <w:rPr>
+          <w:rFonts w:ascii="Aptos" w:hAnsi="Aptos"/>
+        </w:rPr>
+      </w:pPr>
+      <w:r>
+        <w:rPr>
+          <w:rFonts w:ascii="Aptos" w:hAnsi="Aptos"/>
+        </w:rPr>
+        <w:t>Easy custom domain setup</w:t>
+      </w:r>
+    </w:p>
+    <w:p>
+      <w:pPr>
+        <w:spacing w:after="120"/>
+        <w:jc w:val="both"/>
+        <w:rPr>
+          <w:rFonts w:ascii="Aptos" w:hAnsi="Aptos"/>
+        </w:rPr>
+      </w:pPr>
+      <w:r>
+        <w:rPr>
+          <w:rFonts w:ascii="Aptos" w:hAnsi="Aptos"/>
+        </w:rPr>
+        <w:pict w14:anchorId="200C0F41">
+          <v:rect id="_x0000_i1146" style="width:0;height:1.5pt" o:hralign="center" o:hrstd="t" o:hr="t" fillcolor="#a0a0a0" stroked="f"/>
+        </w:pict>
+      </w:r>
+    </w:p>
+    <w:p>
+      <w:pPr>
+        <w:spacing w:after="120"/>
+        <w:jc w:val="both"/>
+        <w:rPr>
+          <w:rFonts w:ascii="Aptos" w:hAnsi="Aptos"/>
+          <w:b/>
+          <w:bCs/>
+        </w:rPr>
+      </w:pPr>
+      <w:r>
+        <w:rPr>
+          <w:rFonts w:ascii="Aptos" w:hAnsi="Aptos"/>
+          <w:b/>
+          <w:bCs/>
+        </w:rPr>
+        <w:t>Objective of This Experiment:</w:t>
+      </w:r>
+    </w:p>
+    <w:p>
+      <w:pPr>
+        <w:spacing w:after="120"/>
+        <w:jc w:val="both"/>
+        <w:rPr>
+          <w:rFonts w:ascii="Aptos" w:hAnsi="Aptos"/>
+        </w:rPr>
+      </w:pPr>
+      <w:r>
+        <w:rPr>
+          <w:rFonts w:ascii="Aptos" w:hAnsi="Aptos"/>
+        </w:rPr>
+        <w:t xml:space="preserve">In this experiment, we focus on </w:t>
+      </w:r>
+      <w:r>
+        <w:rPr>
+          <w:rFonts w:ascii="Aptos" w:hAnsi="Aptos"/>
+          <w:b/>
+          <w:bCs/>
+        </w:rPr>
+        <w:t>understanding the basic Git workflow</w:t>
+      </w:r>
+      <w:r>
+        <w:rPr>
+          <w:rFonts w:ascii="Aptos" w:hAnsi="Aptos"/>
+        </w:rPr>
+        <w:t xml:space="preserve"> with a practical exercise:</w:t>
+      </w:r>
+    </w:p>
+    <w:p>
+      <w:pPr>
+        <w:numPr>
+          <w:ilvl w:val="0"/>
+          <w:numId w:val="12"/>
+        </w:numPr>
+        <w:spacing w:after="120"/>
+        <w:jc w:val="both"/>
+        <w:rPr>
+          <w:rFonts w:ascii="Aptos" w:hAnsi="Aptos"/>
+        </w:rPr>
+      </w:pPr>
+      <w:r>
+        <w:rPr>
+          <w:rFonts w:ascii="Aptos" w:hAnsi="Aptos"/>
+        </w:rPr>
+        <w:t>Clone any public GitHub project (no need to make changes)</w:t>
+      </w:r>
+    </w:p>
+    <w:p>
+      <w:pPr>
+        <w:numPr>
+          <w:ilvl w:val="0"/>
+          <w:numId w:val="12"/>
+        </w:numPr>
+        <w:spacing w:after="120"/>
+        <w:jc w:val="both"/>
+        <w:rPr>
+          <w:rFonts w:ascii="Aptos" w:hAnsi="Aptos"/>
+        </w:rPr>
+      </w:pPr>
+      <w:r>
+        <w:rPr>
+          <w:rFonts w:ascii="Aptos" w:hAnsi="Aptos"/>
+        </w:rPr>
+        <w:t>Push the project as-is to a new repository under your GitHub account</w:t>
+      </w:r>
+    </w:p>
+    <w:p>
+      <w:pPr>
+        <w:numPr>
+          <w:ilvl w:val="0"/>
+          <w:numId w:val="12"/>
+        </w:numPr>
+        <w:spacing w:after="120"/>
+        <w:jc w:val="both"/>
+        <w:rPr>
+          <w:rFonts w:ascii="Aptos" w:hAnsi="Aptos"/>
+        </w:rPr>
+      </w:pPr>
+      <w:r>
+        <w:rPr>
+          <w:rFonts w:ascii="Aptos" w:hAnsi="Aptos"/>
+        </w:rPr>
+        <w:t xml:space="preserve">Deploy the project on </w:t>
+      </w:r>
+      <w:r>
+        <w:rPr>
+          <w:rFonts w:ascii="Aptos" w:hAnsi="Aptos"/>
+          <w:b/>
+          <w:bCs/>
+        </w:rPr>
+        <w:t>Vercel</w:t>
+      </w:r>
+    </w:p>
+    <w:p>
+      <w:pPr>
+        <w:numPr>
+          <w:ilvl w:val="0"/>
+          <w:numId w:val="12"/>
+        </w:numPr>
+        <w:spacing w:after="120"/>
+        <w:jc w:val="both"/>
+        <w:rPr>
+          <w:rFonts w:ascii="Aptos" w:hAnsi="Aptos"/>
+        </w:rPr>
+      </w:pPr>
+      <w:r>
+        <w:rPr>
+          <w:rFonts w:ascii="Aptos" w:hAnsi="Aptos"/>
+        </w:rPr>
+        <w:t>Capture and attach screenshots as proof of each step</w:t>
+      </w:r>
+    </w:p>
+    <w:p>
+      <w:pPr>
+        <w:spacing w:after="120"/>
+        <w:jc w:val="both"/>
+        <w:rPr>
+          <w:rFonts w:ascii="Aptos" w:hAnsi="Aptos"/>
+        </w:rPr>
+      </w:pPr>
+      <w:r>
+        <w:rPr>
+          <w:rFonts w:ascii="Aptos" w:hAnsi="Aptos"/>
+        </w:rPr>
+        <w:t>This process reflects real-world scenarios like:</w:t>
+      </w:r>
+    </w:p>
+    <w:p>
+      <w:pPr>
+        <w:numPr>
+          <w:ilvl w:val="0"/>
+          <w:numId w:val="13"/>
+        </w:numPr>
+        <w:spacing w:after="120"/>
+        <w:jc w:val="both"/>
+        <w:rPr>
+          <w:rFonts w:ascii="Aptos" w:hAnsi="Aptos"/>
+        </w:rPr>
+      </w:pPr>
+      <w:r>
+        <w:rPr>
+          <w:rFonts w:ascii="Aptos" w:hAnsi="Aptos"/>
+        </w:rPr>
+        <w:t>Testing a codebase before modifying it</w:t>
+      </w:r>
+    </w:p>
+    <w:p>
+      <w:pPr>
+        <w:numPr>
+          <w:ilvl w:val="0"/>
+          <w:numId w:val="13"/>
+        </w:numPr>
+        <w:spacing w:after="120"/>
+        <w:jc w:val="both"/>
+        <w:rPr>
+          <w:rFonts w:ascii="Aptos" w:hAnsi="Aptos"/>
+        </w:rPr>
+      </w:pPr>
+      <w:r>
+        <w:rPr>
+          <w:rFonts w:ascii="Aptos" w:hAnsi="Aptos"/>
+        </w:rPr>
+        <w:t>Forking and showcasing an open-source project</w:t>
+      </w:r>
+    </w:p>
+    <w:p>
+      <w:pPr>
+        <w:numPr>
+          <w:ilvl w:val="0"/>
+          <w:numId w:val="13"/>
+        </w:numPr>
+        <w:spacing w:after="120"/>
+        <w:jc w:val="both"/>
+        <w:rPr>
+          <w:rFonts w:ascii="Aptos" w:hAnsi="Aptos"/>
+        </w:rPr>
+      </w:pPr>
+      <w:r>
+        <w:rPr>
+          <w:rFonts w:ascii="Aptos" w:hAnsi="Aptos"/>
+        </w:rPr>
+        <w:t>Practicing Git fundamentals and deployment skills</w:t>
+      </w:r>
+    </w:p>
+    <w:p>
+      <w:pPr>
+        <w:spacing w:after="120"/>
+        <w:jc w:val="both"/>
+        <w:rPr>
+          <w:rFonts w:ascii="Aptos" w:hAnsi="Aptos"/>
+        </w:rPr>
+      </w:pPr>
+      <w:r>
+        <w:rPr>
+          <w:rFonts w:ascii="Aptos" w:hAnsi="Aptos"/>
+        </w:rPr>
+        <w:pict w14:anchorId="09B1E31E">
+          <v:rect id="_x0000_i1147" style="width:0;height:1.5pt" o:hralign="center" o:hrstd="t" o:hr="t" fillcolor="#a0a0a0" stroked="f"/>
+        </w:pict>
+      </w:r>
+    </w:p>
+    <w:p>
+      <w:pPr>
+        <w:spacing w:after="120"/>
+        <w:jc w:val="both"/>
+        <w:rPr>
+          <w:rFonts w:ascii="Aptos" w:hAnsi="Aptos"/>
+          <w:b/>
+          <w:bCs/>
+        </w:rPr>
+      </w:pPr>
+      <w:r>
+        <w:rPr>
+          <w:rFonts w:ascii="Aptos" w:hAnsi="Aptos"/>
+          <w:b/>
+          <w:bCs/>
+        </w:rPr>
+        <w:t>Procedure</w:t>
+      </w:r>
+      <w:r>
+        <w:rPr>
+          <w:rFonts w:ascii="Aptos" w:hAnsi="Aptos"/>
+          <w:b/>
+          <w:bCs/>
+        </w:rPr>
+        <w:t>:</w:t>
+      </w:r>
+    </w:p>
+    <w:p>
+      <w:pPr>
+        <w:rPr>
+          <w:rFonts w:ascii="Aptos" w:hAnsi="Aptos"/>
+          <w:b/>
+          <w:bCs/>
+        </w:rPr>
+      </w:pPr>
+      <w:r>
+        <w:rPr>
+          <w:rFonts w:ascii="Aptos" w:hAnsi="Aptos"/>
+          <w:b/>
+          <w:bCs/>
+        </w:rPr>
+        <w:t>Step 1: Git Installation (If not already installed)</w:t>
+      </w:r>
+    </w:p>
+    <w:p>
+      <w:pPr>
+        <w:rPr>
+          <w:rFonts w:ascii="Aptos" w:hAnsi="Aptos"/>
+        </w:rPr>
+      </w:pPr>
+      <w:r>
+        <w:rPr>
+          <w:rFonts w:ascii="Aptos" w:hAnsi="Aptos"/>
+        </w:rPr>
+        <w:t>Download and install Git from:</w:t>
+      </w:r>
+      <w:r>
+        <w:rPr>
+          <w:rFonts w:ascii="Aptos" w:hAnsi="Aptos"/>
+        </w:rPr>
+        <w:br/>
+      </w:r>
+      <w:hyperlink r:id="rId7" w:tgtFrame="_new" w:history="1">
+        <w:r>
+          <w:rPr>
+            <w:rStyle w:val="Hyperlink"/>
+            <w:rFonts w:ascii="Aptos" w:hAnsi="Aptos"/>
+          </w:rPr>
+          <w:t>https://git-scm.com/downloads</w:t>
+        </w:r>
+      </w:hyperlink>
+    </w:p>
+    <w:p>
+      <w:pPr>
+        <w:rPr>
+          <w:rFonts w:ascii="Aptos" w:hAnsi="Aptos"/>
+        </w:rPr>
+      </w:pPr>
+      <w:r>
+        <w:rPr>
+          <w:rFonts w:ascii="Aptos" w:hAnsi="Aptos"/>
+        </w:rPr>
+        <w:t>To verify:</w:t>
+      </w:r>
+    </w:p>
+    <w:p>
+      <w:pPr>
+        <w:rPr>
+          <w:rFonts w:ascii="Consolas" w:hAnsi="Consolas"/>
+        </w:rPr>
+      </w:pPr>
+      <w:r>
+        <w:rPr>
+          <w:rFonts w:ascii="Consolas" w:hAnsi="Consolas"/>
+        </w:rPr>
+        <w:t xml:space="preserve">&gt;&gt; </w:t>
+      </w:r>
+      <w:r>
+        <w:rPr>
+          <w:rFonts w:ascii="Consolas" w:hAnsi="Consolas"/>
+        </w:rPr>
+        <w:t>git --version</w:t>
+      </w:r>
+    </w:p>
+    <w:p>
+      <w:pPr>
+        <w:rPr>
+          <w:rFonts w:ascii="Aptos" w:hAnsi="Aptos"/>
+          <w:b/>
+          <w:bCs/>
+        </w:rPr>
+      </w:pPr>
+      <w:r>
+        <w:rPr>
+          <w:rFonts w:ascii="Aptos" w:hAnsi="Aptos"/>
+          <w:b/>
+          <w:bCs/>
+        </w:rPr>
+        <w:t>Step 2: Git Account Setup</w:t>
+      </w:r>
+    </w:p>
+    <w:p>
+      <w:pPr>
+        <w:rPr>
+          <w:rFonts w:ascii="Aptos" w:hAnsi="Aptos"/>
+        </w:rPr>
+      </w:pPr>
+      <w:r>
+        <w:rPr>
+          <w:rFonts w:ascii="Aptos" w:hAnsi="Aptos"/>
+        </w:rPr>
+        <w:t>Configure your name and email for Git to track your commits:</w:t>
+      </w:r>
+    </w:p>
+    <w:p>
+      <w:pPr>
+        <w:rPr>
+          <w:rFonts w:ascii="Consolas" w:hAnsi="Consolas"/>
+        </w:rPr>
+      </w:pPr>
+      <w:r>
+        <w:rPr>
+          <w:rFonts w:ascii="Consolas" w:hAnsi="Consolas"/>
+        </w:rPr>
+        <w:t xml:space="preserve">&gt;&gt; </w:t>
+      </w:r>
+      <w:r>
+        <w:rPr>
+          <w:rFonts w:ascii="Consolas" w:hAnsi="Consolas"/>
+        </w:rPr>
+        <w:t>git config --global user.name "</w:t>
+      </w:r>
+      <w:r>
+        <w:rPr>
+          <w:rFonts w:ascii="Consolas" w:hAnsi="Consolas"/>
+        </w:rPr>
+        <w:t>Khan Humayun</w:t>
+      </w:r>
+      <w:r>
+        <w:rPr>
+          <w:rFonts w:ascii="Consolas" w:hAnsi="Consolas"/>
+        </w:rPr>
+        <w:t>"</w:t>
+      </w:r>
+    </w:p>
+    <w:p>
+      <w:pPr>
+        <w:rPr>
+          <w:rFonts w:ascii="Consolas" w:hAnsi="Consolas"/>
+        </w:rPr>
+      </w:pPr>
+      <w:r>
+        <w:rPr>
+          <w:rFonts w:ascii="Consolas" w:hAnsi="Consolas"/>
+        </w:rPr>
+        <w:t xml:space="preserve">&gt;&gt; </w:t>
+      </w:r>
+      <w:r>
+        <w:rPr>
+          <w:rFonts w:ascii="Consolas" w:hAnsi="Consolas"/>
+        </w:rPr>
+        <w:t>git config --global user.email "</w:t>
+      </w:r>
+      <w:r>
+        <w:rPr>
+          <w:rFonts w:ascii="Consolas" w:hAnsi="Consolas"/>
+        </w:rPr>
+        <w:t>humayunk.pvt@gmail.com</w:t>
+      </w:r>
+      <w:r>
+        <w:rPr>
+          <w:rFonts w:ascii="Consolas" w:hAnsi="Consolas"/>
+        </w:rPr>
+        <w:t>"</w:t>
+      </w:r>
+    </w:p>
+    <w:p>
+      <w:pPr>
+        <w:rPr>
+          <w:rFonts w:ascii="Aptos" w:hAnsi="Aptos"/>
+        </w:rPr>
+      </w:pPr>
+      <w:r>
+        <w:rPr>
+          <w:rFonts w:ascii="Aptos" w:hAnsi="Aptos"/>
+        </w:rPr>
+        <w:t>(Optional: View your config)</w:t>
+      </w:r>
+    </w:p>
+    <w:p>
+      <w:pPr>
+        <w:rPr>
+          <w:rFonts w:ascii="Consolas" w:hAnsi="Consolas"/>
+        </w:rPr>
+      </w:pPr>
+      <w:r>
+        <w:rPr>
+          <w:rFonts w:ascii="Consolas" w:hAnsi="Consolas"/>
+        </w:rPr>
+        <w:t xml:space="preserve">&gt;&gt; </w:t>
+      </w:r>
+      <w:r>
+        <w:rPr>
+          <w:rFonts w:ascii="Consolas" w:hAnsi="Consolas"/>
+        </w:rPr>
+        <w:t>git config --list</w:t>
+      </w:r>
+    </w:p>
+    <w:p>
+      <w:pPr>
+        <w:rPr>
+          <w:rFonts w:ascii="Aptos" w:hAnsi="Aptos"/>
+        </w:rPr>
+      </w:pPr>
+      <w:r>
+        <w:rPr>
+          <w:rFonts w:ascii="Aptos" w:hAnsi="Aptos"/>
+        </w:rPr>
+        <w:pict w14:anchorId="0446D8EF">
+          <v:rect id="_x0000_i1402" style="width:0;height:1.5pt" o:hralign="center" o:hrstd="t" o:hr="t" fillcolor="#a0a0a0" stroked="f"/>
+        </w:pict>
+      </w:r>
+    </w:p>
+    <w:p>
+      <w:pPr>
+        <w:rPr>
+          <w:rFonts w:ascii="Aptos" w:hAnsi="Aptos"/>
+          <w:b/>
+          <w:bCs/>
+        </w:rPr>
+      </w:pPr>
+      <w:r>
+        <w:rPr>
+          <w:rFonts w:ascii="Aptos" w:hAnsi="Aptos"/>
+          <w:b/>
+          <w:bCs/>
+        </w:rPr>
+        <w:t>Step 3: Select a Public GitHub Repository</w:t>
+      </w:r>
+    </w:p>
+    <w:p>
+      <w:pPr>
+        <w:numPr>
+          <w:ilvl w:val="0"/>
+          <w:numId w:val="15"/>
+        </w:numPr>
+        <w:rPr>
+          <w:rFonts w:ascii="Aptos" w:hAnsi="Aptos"/>
+        </w:rPr>
+      </w:pPr>
+      <w:r>
+        <w:rPr>
+          <w:rFonts w:ascii="Aptos" w:hAnsi="Aptos"/>
+        </w:rPr>
+        <w:t xml:space="preserve">Go to </w:t>
+      </w:r>
+      <w:hyperlink r:id="rId8" w:tgtFrame="_new" w:history="1">
+        <w:r>
+          <w:rPr>
+            <w:rStyle w:val="Hyperlink"/>
+            <w:rFonts w:ascii="Aptos" w:hAnsi="Aptos"/>
+          </w:rPr>
+          <w:t>GitHub</w:t>
+        </w:r>
+      </w:hyperlink>
+    </w:p>
+    <w:p>
+      <w:pPr>
+        <w:numPr>
+          <w:ilvl w:val="0"/>
+          <w:numId w:val="15"/>
+        </w:numPr>
+        <w:rPr>
+          <w:rFonts w:ascii="Aptos" w:hAnsi="Aptos"/>
+        </w:rPr>
+      </w:pPr>
+      <w:r>
+        <w:rPr>
+          <w:rFonts w:ascii="Aptos" w:hAnsi="Aptos"/>
+        </w:rPr>
+        <w:t>Search for any simple project (e.g., portfolio, weather app)</w:t>
+      </w:r>
+    </w:p>
+    <w:p>
+      <w:pPr>
+        <w:numPr>
+          <w:ilvl w:val="0"/>
+          <w:numId w:val="15"/>
+        </w:numPr>
+        <w:rPr>
+          <w:rFonts w:ascii="Aptos" w:hAnsi="Aptos"/>
+        </w:rPr>
+      </w:pPr>
+      <w:r>
+        <w:rPr>
+          <w:rFonts w:ascii="Aptos" w:hAnsi="Aptos"/>
+        </w:rPr>
+        <w:t xml:space="preserve">Copy the </w:t>
+      </w:r>
+      <w:r>
+        <w:rPr>
+          <w:rFonts w:ascii="Aptos" w:hAnsi="Aptos"/>
+          <w:b/>
+          <w:bCs/>
+        </w:rPr>
+        <w:t>clone URL</w:t>
+      </w:r>
+      <w:r>
+        <w:rPr>
+          <w:rFonts w:ascii="Aptos" w:hAnsi="Aptos"/>
+        </w:rPr>
+        <w:t xml:space="preserve"> (HTTPS)</w:t>
+      </w:r>
+    </w:p>
+    <w:p>
+      <w:pPr>
+        <w:rPr>
+          <w:rFonts w:ascii="Aptos" w:hAnsi="Aptos"/>
+        </w:rPr>
+      </w:pPr>
+      <w:r>
+        <w:rPr>
+          <w:rFonts w:ascii="Aptos" w:hAnsi="Aptos"/>
+        </w:rPr>
+        <w:pict w14:anchorId="2CFCE958">
+          <v:rect id="_x0000_i1403" style="width:0;height:1.5pt" o:hralign="center" o:hrstd="t" o:hr="t" fillcolor="#a0a0a0" stroked="f"/>
+        </w:pict>
+      </w:r>
+    </w:p>
+    <w:p>
+      <w:pPr>
+        <w:rPr>
+          <w:rFonts w:ascii="Aptos" w:hAnsi="Aptos"/>
+          <w:b/>
+          <w:bCs/>
+        </w:rPr>
+      </w:pPr>
+      <w:r>
+        <w:rPr>
+          <w:rFonts w:ascii="Aptos" w:hAnsi="Aptos"/>
+          <w:b/>
+          <w:bCs/>
+        </w:rPr>
+        <w:t>Step 4: Clone the Repository Locally</w:t>
+      </w:r>
+    </w:p>
+    <w:p>
+      <w:pPr>
+        <w:rPr>
+          <w:rFonts w:ascii="Consolas" w:hAnsi="Consolas"/>
+        </w:rPr>
+      </w:pPr>
+      <w:r>
+        <w:rPr>
+          <w:rFonts w:ascii="Consolas" w:hAnsi="Consolas"/>
+        </w:rPr>
+        <w:t xml:space="preserve">&gt;&gt; </w:t>
+      </w:r>
+      <w:r>
+        <w:rPr>
+          <w:rFonts w:ascii="Consolas" w:hAnsi="Consolas"/>
+        </w:rPr>
+        <w:t xml:space="preserve">git clone </w:t>
+      </w:r>
+      <w:hyperlink r:id="rId9" w:history="1">
+        <w:r>
+          <w:rPr>
+            <w:rStyle w:val="Hyperlink"/>
+            <w:rFonts w:ascii="Consolas" w:hAnsi="Consolas"/>
+          </w:rPr>
+          <w:t>https://github.com/kaushalsahu07/weather.gi</w:t>
+        </w:r>
+        <w:r>
+          <w:rPr>
+            <w:rStyle w:val="Hyperlink"/>
+            <w:rFonts w:ascii="Consolas" w:hAnsi="Consolas"/>
+          </w:rPr>
+          <w:t>t</w:t>
+        </w:r>
+      </w:hyperlink>
+    </w:p>
+    <w:p>
+      <w:pPr>
+        <w:rPr>
+          <w:rFonts w:ascii="Consolas" w:hAnsi="Consolas"/>
+        </w:rPr>
+      </w:pPr>
+      <w:r>
+        <w:rPr>
+          <w:rFonts w:ascii="Consolas" w:hAnsi="Consolas"/>
+        </w:rPr>
+        <w:t xml:space="preserve">&gt;&gt; </w:t>
+      </w:r>
+      <w:r>
+        <w:rPr>
+          <w:rFonts w:ascii="Consolas" w:hAnsi="Consolas"/>
+        </w:rPr>
+        <w:t xml:space="preserve">cd </w:t>
+      </w:r>
+      <w:r>
+        <w:rPr>
+          <w:rFonts w:ascii="Consolas" w:hAnsi="Consolas"/>
+        </w:rPr>
+        <w:t>weather</w:t>
+      </w:r>
+    </w:p>
+    <w:p>
+      <w:pPr>
+        <w:rPr>
+          <w:rFonts w:ascii="Consolas" w:hAnsi="Consolas"/>
+        </w:rPr>
+      </w:pPr>
+      <w:r>
+        <w:rPr>
+          <w:rFonts w:ascii="Consolas" w:hAnsi="Consolas"/>
+        </w:rPr>
+        <w:drawing>
+          <wp:inline distT="0" distB="0" distL="0" distR="0" wp14:anchorId="21358A27" wp14:editId="6F08A355">
+            <wp:extent cx="5731510" cy="1734820"/>
+            <wp:effectExtent l="0" t="0" r="2540" b="0"/>
+            <wp:docPr id="1235592701" name="Picture 1"/>
+            <wp:cNvGraphicFramePr>
+              <a:graphicFrameLocks xmlns:a="http://schemas.openxmlformats.org/drawingml/2006/main" noChangeAspect="1"/>
+            </wp:cNvGraphicFramePr>
+            <a:graphic xmlns:a="http://schemas.openxmlformats.org/drawingml/2006/main">
+              <a:graphicData uri="http://schemas.openxmlformats.org/drawingml/2006/picture">
+                <pic:pic xmlns:pic="http://schemas.openxmlformats.org/drawingml/2006/picture">
+                  <pic:nvPicPr>
+                    <pic:cNvPr id="1235592701" name=""/>
+                    <pic:cNvPicPr/>
+                  </pic:nvPicPr>
+                  <pic:blipFill>
+                    <a:blip r:embed="rId10"/>
+                    <a:stretch>
+                      <a:fillRect/>
+                    </a:stretch>
+                  </pic:blipFill>
+                  <pic:spPr>
+                    <a:xfrm>
+                      <a:off x="0" y="0"/>
+                      <a:ext cx="5731510" cy="1734820"/>
+                    </a:xfrm>
+                    <a:prstGeom prst="rect">
+                      <a:avLst/>
+                    </a:prstGeom>
+                  </pic:spPr>
+                </pic:pic>
+              </a:graphicData>
+            </a:graphic>
+          </wp:inline>
+        </w:drawing>
+      </w:r>
+    </w:p>
+    <w:p>
+      <w:pPr>
+        <w:rPr>
+          <w:rFonts w:ascii="Aptos" w:hAnsi="Aptos"/>
+        </w:rPr>
+      </w:pPr>
+      <w:r>
+        <w:rPr>
+          <w:rFonts w:ascii="Aptos" w:hAnsi="Aptos"/>
+        </w:rPr>
+        <w:pict w14:anchorId="7D90A85C">
+          <v:rect id="_x0000_i1404" style="width:0;height:1.5pt" o:hralign="center" o:hrstd="t" o:hr="t" fillcolor="#a0a0a0" stroked="f"/>
+        </w:pict>
+      </w:r>
+    </w:p>
+    <w:p>
+      <w:pPr>
+        <w:rPr>
+          <w:rFonts w:ascii="Aptos" w:hAnsi="Aptos"/>
+          <w:b/>
+          <w:bCs/>
+        </w:rPr>
+      </w:pPr>
+      <w:r>
+        <w:rPr>
+          <w:rFonts w:ascii="Aptos" w:hAnsi="Aptos"/>
+          <w:b/>
+          <w:bCs/>
+        </w:rPr>
+        <w:t>Step 5: Create a New GitHub Repository</w:t>
+      </w:r>
+    </w:p>
+    <w:p>
+      <w:pPr>
+        <w:numPr>
+          <w:ilvl w:val="0"/>
+          <w:numId w:val="16"/>
+        </w:numPr>
+        <w:rPr>
+          <w:rFonts w:ascii="Aptos" w:hAnsi="Aptos"/>
+        </w:rPr>
+      </w:pPr>
+      <w:r>
+        <w:rPr>
+          <w:rFonts w:ascii="Aptos" w:hAnsi="Aptos"/>
+        </w:rPr>
+        <w:t>Go to your GitHub account</w:t>
+      </w:r>
+    </w:p>
+    <w:p>
+      <w:pPr>
+        <w:numPr>
+          <w:ilvl w:val="0"/>
+          <w:numId w:val="16"/>
+        </w:numPr>
+        <w:rPr>
+          <w:rFonts w:ascii="Aptos" w:hAnsi="Aptos"/>
+        </w:rPr>
+      </w:pPr>
+      <w:r>
+        <w:rPr>
+          <w:rFonts w:ascii="Aptos" w:hAnsi="Aptos"/>
+        </w:rPr>
+        <w:t xml:space="preserve">Click on </w:t>
+      </w:r>
+      <w:r>
+        <w:rPr>
+          <w:rFonts w:ascii="Aptos" w:hAnsi="Aptos"/>
+          <w:b/>
+          <w:bCs/>
+        </w:rPr>
+        <w:t>New Repository</w:t>
+      </w:r>
+    </w:p>
+    <w:p>
+      <w:pPr>
+        <w:numPr>
+          <w:ilvl w:val="0"/>
+          <w:numId w:val="16"/>
+        </w:numPr>
+        <w:rPr>
+          <w:rFonts w:ascii="Aptos" w:hAnsi="Aptos"/>
+        </w:rPr>
+      </w:pPr>
+      <w:r>
+        <w:rPr>
+          <w:rFonts w:ascii="Aptos" w:hAnsi="Aptos"/>
+        </w:rPr>
+        <w:t xml:space="preserve">Name it (e.g., </w:t>
+      </w:r>
+      <w:r>
+        <w:rPr>
+          <w:rFonts w:ascii="Aptos" w:hAnsi="Aptos"/>
+        </w:rPr>
+        <w:t>devops-prc1</w:t>
+      </w:r>
+      <w:r>
+        <w:rPr>
+          <w:rFonts w:ascii="Aptos" w:hAnsi="Aptos"/>
+        </w:rPr>
+        <w:t>)</w:t>
+      </w:r>
+    </w:p>
+    <w:p>
+      <w:pPr>
+        <w:numPr>
+          <w:ilvl w:val="0"/>
+          <w:numId w:val="16"/>
+        </w:numPr>
+        <w:rPr>
+          <w:rFonts w:ascii="Aptos" w:hAnsi="Aptos"/>
+        </w:rPr>
+      </w:pPr>
+      <w:r>
+        <w:rPr>
+          <w:rFonts w:ascii="Aptos" w:hAnsi="Aptos"/>
+        </w:rPr>
+        <w:t>Do not initialize with README</w:t>
+      </w:r>
+    </w:p>
+    <w:p>
+      <w:pPr>
+        <w:rPr>
+          <w:rFonts w:ascii="Aptos" w:hAnsi="Aptos"/>
+        </w:rPr>
+      </w:pPr>
+      <w:r>
+        <w:rPr>
+          <w:rFonts w:ascii="Aptos" w:hAnsi="Aptos"/>
+        </w:rPr>
+        <w:pict w14:anchorId="3197D7FF">
+          <v:rect id="_x0000_i1405" style="width:0;height:1.5pt" o:hralign="center" o:hrstd="t" o:hr="t" fillcolor="#a0a0a0" stroked="f"/>
+        </w:pict>
+      </w:r>
+    </w:p>
+    <w:p>
+      <w:pPr>
+        <w:rPr>
+          <w:rFonts w:ascii="Aptos" w:hAnsi="Aptos"/>
+          <w:b/>
+          <w:bCs/>
+        </w:rPr>
+      </w:pPr>
+      <w:r>
+        <w:rPr>
+          <w:rFonts w:ascii="Aptos" w:hAnsi="Aptos"/>
+          <w:b/>
+          <w:bCs/>
+        </w:rPr>
+        <w:t>Step 6: Connect Your Local Repo to Your GitHub Repo</w:t>
+      </w:r>
+    </w:p>
+    <w:p>
+      <w:pPr>
+        <w:rPr>
+          <w:rFonts w:ascii="Aptos" w:hAnsi="Aptos"/>
+        </w:rPr>
+      </w:pPr>
+      <w:r>
+        <w:rPr>
+          <w:rFonts w:ascii="Aptos" w:hAnsi="Aptos"/>
+        </w:rPr>
+        <w:t>Remove the old remote and add your own:</w:t>
+      </w:r>
+    </w:p>
+    <w:p>
+      <w:pPr>
+        <w:rPr>
+          <w:rFonts w:ascii="Consolas" w:hAnsi="Consolas"/>
+        </w:rPr>
+      </w:pPr>
+      <w:r>
+        <w:rPr>
+          <w:rFonts w:ascii="Consolas" w:hAnsi="Consolas"/>
+        </w:rPr>
+        <w:t xml:space="preserve">&gt;&gt; </w:t>
+      </w:r>
+      <w:r>
+        <w:rPr>
+          <w:rFonts w:ascii="Consolas" w:hAnsi="Consolas"/>
+        </w:rPr>
+        <w:t>git remote remove origin</w:t>
+      </w:r>
+    </w:p>
+    <w:p>
+      <w:pPr>
+        <w:rPr>
+          <w:rFonts w:ascii="Consolas" w:hAnsi="Consolas"/>
+        </w:rPr>
+      </w:pPr>
+      <w:r>
+        <w:rPr>
+          <w:rFonts w:ascii="Consolas" w:hAnsi="Consolas"/>
+        </w:rPr>
+        <w:t xml:space="preserve">&gt;&gt; </w:t>
+      </w:r>
+      <w:r>
+        <w:rPr>
+          <w:rFonts w:ascii="Consolas" w:hAnsi="Consolas"/>
+        </w:rPr>
+        <w:t xml:space="preserve">git remote add origin </w:t>
+      </w:r>
+      <w:hyperlink r:id="rId11" w:history="1">
+        <w:r>
+          <w:rPr>
+            <w:rStyle w:val="Hyperlink"/>
+            <w:rFonts w:ascii="Consolas" w:hAnsi="Consolas"/>
+          </w:rPr>
+          <w:t>https://github.com/HumayunK01/devops-prc1.git</w:t>
+        </w:r>
+      </w:hyperlink>
+    </w:p>
+    <w:p>
+      <w:pPr>
+        <w:rPr>
+          <w:rFonts w:ascii="Consolas" w:hAnsi="Consolas"/>
+        </w:rPr>
+      </w:pPr>
+      <w:r>
+        <w:rPr>
+          <w:rFonts w:ascii="Consolas" w:hAnsi="Consolas"/>
+        </w:rPr>
+        <w:drawing>
+          <wp:inline distT="0" distB="0" distL="0" distR="0" wp14:anchorId="6B0569C3" wp14:editId="1880BA75">
+            <wp:extent cx="5731510" cy="1113155"/>
+            <wp:effectExtent l="0" t="0" r="2540" b="0"/>
+            <wp:docPr id="2088257691" name="Picture 1"/>
+            <wp:cNvGraphicFramePr>
+              <a:graphicFrameLocks xmlns:a="http://schemas.openxmlformats.org/drawingml/2006/main" noChangeAspect="1"/>
+            </wp:cNvGraphicFramePr>
+            <a:graphic xmlns:a="http://schemas.openxmlformats.org/drawingml/2006/main">
+              <a:graphicData uri="http://schemas.openxmlformats.org/drawingml/2006/picture">
+                <pic:pic xmlns:pic="http://schemas.openxmlformats.org/drawingml/2006/picture">
+                  <pic:nvPicPr>
+                    <pic:cNvPr id="2088257691" name=""/>
+                    <pic:cNvPicPr/>
+                  </pic:nvPicPr>
+                  <pic:blipFill>
+                    <a:blip r:embed="rId12"/>
+                    <a:stretch>
+                      <a:fillRect/>
+                    </a:stretch>
+                  </pic:blipFill>
+                  <pic:spPr>
+                    <a:xfrm>
+                      <a:off x="0" y="0"/>
+                      <a:ext cx="5731510" cy="1113155"/>
+                    </a:xfrm>
+                    <a:prstGeom prst="rect">
+                      <a:avLst/>
+                    </a:prstGeom>
+                  </pic:spPr>
+                </pic:pic>
+              </a:graphicData>
+            </a:graphic>
+          </wp:inline>
+        </w:drawing>
+      </w:r>
+    </w:p>
+    <w:p>
+      <w:pPr>
+        <w:rPr>
+          <w:rFonts w:ascii="Aptos" w:hAnsi="Aptos"/>
+        </w:rPr>
+      </w:pPr>
+      <w:r>
+        <w:rPr>
+          <w:rFonts w:ascii="Aptos" w:hAnsi="Aptos"/>
+        </w:rPr>
+        <w:pict w14:anchorId="29460DCE">
+          <v:rect id="_x0000_i1406" style="width:0;height:1.5pt" o:hralign="center" o:hrstd="t" o:hr="t" fillcolor="#a0a0a0" stroked="f"/>
+        </w:pict>
+      </w:r>
+    </w:p>
+    <w:p>
+      <w:pPr>
+        <w:rPr>
+          <w:rFonts w:ascii="Aptos" w:hAnsi="Aptos"/>
+        </w:rPr>
+      </w:pPr>
+      <w:r>
+        <w:rPr>
+          <w:rFonts w:ascii="Aptos" w:hAnsi="Aptos"/>
+          <w:b/>
+          <w:bCs/>
+        </w:rPr>
+        <w:t>Step 7: Push to Your GitHub Repository</w:t>
+      </w:r>
+    </w:p>
+    <w:p>
+      <w:pPr>
+        <w:rPr>
+          <w:rFonts w:ascii="Consolas" w:hAnsi="Consolas"/>
+        </w:rPr>
+      </w:pPr>
+      <w:r>
+        <w:rPr>
+          <w:rFonts w:ascii="Consolas" w:hAnsi="Consolas"/>
+        </w:rPr>
+        <w:t xml:space="preserve">&gt;&gt; </w:t>
+      </w:r>
+      <w:r>
+        <w:rPr>
+          <w:rFonts w:ascii="Consolas" w:hAnsi="Consolas"/>
+        </w:rPr>
+        <w:t>git push -u origin main</w:t>
+      </w:r>
+    </w:p>
+    <w:p>
+      <w:pPr>
+        <w:rPr>
+          <w:rFonts w:ascii="Consolas" w:hAnsi="Consolas"/>
+        </w:rPr>
+      </w:pPr>
+      <w:r>
+        <w:rPr>
+          <w:rFonts w:ascii="Consolas" w:hAnsi="Consolas"/>
+        </w:rPr>
+        <w:drawing>
+          <wp:inline distT="0" distB="0" distL="0" distR="0" wp14:anchorId="1E47748A" wp14:editId="1EE447C5">
+            <wp:extent cx="5731510" cy="1576705"/>
+            <wp:effectExtent l="0" t="0" r="2540" b="4445"/>
+            <wp:docPr id="154452247" name="Picture 1"/>
+            <wp:cNvGraphicFramePr>
+              <a:graphicFrameLocks xmlns:a="http://schemas.openxmlformats.org/drawingml/2006/main" noChangeAspect="1"/>
+            </wp:cNvGraphicFramePr>
+            <a:graphic xmlns:a="http://schemas.openxmlformats.org/drawingml/2006/main">
+              <a:graphicData uri="http://schemas.openxmlformats.org/drawingml/2006/picture">
+                <pic:pic xmlns:pic="http://schemas.openxmlformats.org/drawingml/2006/picture">
+                  <pic:nvPicPr>
+                    <pic:cNvPr id="154452247" name=""/>
+                    <pic:cNvPicPr/>
+                  </pic:nvPicPr>
+                  <pic:blipFill>
+                    <a:blip r:embed="rId13"/>
+                    <a:stretch>
+                      <a:fillRect/>
+                    </a:stretch>
+                  </pic:blipFill>
+                  <pic:spPr>
+                    <a:xfrm>
+                      <a:off x="0" y="0"/>
+                      <a:ext cx="5731510" cy="1576705"/>
+                    </a:xfrm>
+                    <a:prstGeom prst="rect">
+                      <a:avLst/>
+                    </a:prstGeom>
+                  </pic:spPr>
+                </pic:pic>
+              </a:graphicData>
+            </a:graphic>
+          </wp:inline>
+        </w:drawing>
+      </w:r>
+    </w:p>
+    <w:p>
+      <w:pPr>
+        <w:rPr>
+          <w:rFonts w:ascii="Aptos" w:hAnsi="Aptos"/>
+        </w:rPr>
+      </w:pPr>
+      <w:r>
+        <w:rPr>
+          <w:rFonts w:ascii="Aptos" w:hAnsi="Aptos"/>
+        </w:rPr>
+        <w:pict w14:anchorId="7F8C6C34">
+          <v:rect id="_x0000_i1407" style="width:0;height:1.5pt" o:hralign="center" o:hrstd="t" o:hr="t" fillcolor="#a0a0a0" stroked="f"/>
+        </w:pict>
+      </w:r>
+    </w:p>
+    <w:p>
+      <w:pPr>
+        <w:rPr>
+          <w:rFonts w:ascii="Aptos" w:hAnsi="Aptos"/>
+        </w:rPr>
+      </w:pPr>
+      <w:r>
+        <w:rPr>
+          <w:rFonts w:ascii="Aptos" w:hAnsi="Aptos"/>
+          <w:b/>
+          <w:bCs/>
+        </w:rPr>
+        <w:t>Step 8: Deploy on Vercel</w:t>
+      </w:r>
+    </w:p>
+    <w:p>
+      <w:pPr>
+        <w:numPr>
+          <w:ilvl w:val="0"/>
+          <w:numId w:val="17"/>
+        </w:numPr>
+        <w:rPr>
+          <w:rFonts w:ascii="Aptos" w:hAnsi="Aptos"/>
+        </w:rPr>
+      </w:pPr>
+      <w:r>
+        <w:rPr>
+          <w:rFonts w:ascii="Aptos" w:hAnsi="Aptos"/>
+        </w:rPr>
+        <w:t>Visit https://vercel.com</w:t>
+      </w:r>
+    </w:p>
+    <w:p>
+      <w:pPr>
+        <w:numPr>
+          <w:ilvl w:val="0"/>
+          <w:numId w:val="17"/>
+        </w:numPr>
+        <w:rPr>
+          <w:rFonts w:ascii="Aptos" w:hAnsi="Aptos"/>
+        </w:rPr>
+      </w:pPr>
+      <w:r>
+        <w:rPr>
+          <w:rFonts w:ascii="Aptos" w:hAnsi="Aptos"/>
+        </w:rPr>
+        <w:t>Log in with GitHub</w:t>
+      </w:r>
+    </w:p>
+    <w:p>
+      <w:pPr>
+        <w:numPr>
+          <w:ilvl w:val="0"/>
+          <w:numId w:val="17"/>
+        </w:numPr>
+        <w:rPr>
+          <w:rFonts w:ascii="Aptos" w:hAnsi="Aptos"/>
+        </w:rPr>
+      </w:pPr>
+      <w:r>
+        <w:rPr>
+          <w:rFonts w:ascii="Aptos" w:hAnsi="Aptos"/>
+        </w:rPr>
+        <w:t xml:space="preserve">Click </w:t>
+      </w:r>
+      <w:r>
+        <w:rPr>
+          <w:rFonts w:ascii="Aptos" w:hAnsi="Aptos"/>
+          <w:b/>
+          <w:bCs/>
+        </w:rPr>
+        <w:t>New Project</w:t>
+      </w:r>
+    </w:p>
+    <w:p>
+      <w:pPr>
+        <w:numPr>
+          <w:ilvl w:val="0"/>
+          <w:numId w:val="17"/>
+        </w:numPr>
+        <w:rPr>
+          <w:rFonts w:ascii="Aptos" w:hAnsi="Aptos"/>
+        </w:rPr>
+      </w:pPr>
+      <w:r>
+        <w:rPr>
+          <w:rFonts w:ascii="Aptos" w:hAnsi="Aptos"/>
+        </w:rPr>
+        <w:t xml:space="preserve">Select your </w:t>
+      </w:r>
+      <w:r>
+        <w:rPr>
+          <w:rFonts w:ascii="Aptos" w:hAnsi="Aptos"/>
+        </w:rPr>
+        <w:t>devops-prc1</w:t>
+      </w:r>
+    </w:p>
+    <w:p>
+      <w:pPr>
+        <w:numPr>
+          <w:ilvl w:val="0"/>
+          <w:numId w:val="17"/>
+        </w:numPr>
+        <w:rPr>
+          <w:rFonts w:ascii="Aptos" w:hAnsi="Aptos"/>
+        </w:rPr>
+      </w:pPr>
+      <w:r>
+        <w:rPr>
+          <w:rFonts w:ascii="Aptos" w:hAnsi="Aptos"/>
+        </w:rPr>
+        <w:t xml:space="preserve">Click </w:t>
+      </w:r>
+      <w:r>
+        <w:rPr>
+          <w:rFonts w:ascii="Aptos" w:hAnsi="Aptos"/>
+          <w:b/>
+          <w:bCs/>
+        </w:rPr>
+        <w:t>Deploy</w:t>
+      </w:r>
+    </w:p>
+    <w:p>
+      <w:pPr>
+        <w:rPr>
+          <w:rFonts w:ascii="Aptos" w:hAnsi="Aptos"/>
+          <w:b/>
+          <w:bCs/>
+        </w:rPr>
+      </w:pPr>
+      <w:r>
+        <w:rPr>
+          <w:rFonts w:ascii="Aptos" w:hAnsi="Aptos"/>
+          <w:b/>
+          <w:bCs/>
+        </w:rPr>
+        <w:t>Outputs</w:t>
+      </w:r>
+      <w:r>
+        <w:rPr>
+          <w:rFonts w:ascii="Aptos" w:hAnsi="Aptos"/>
+          <w:b/>
+          <w:bCs/>
+        </w:rPr>
+        <w:t>:</w:t>
+      </w:r>
+    </w:p>
+    <w:p>
+      <w:pPr>
+        <w:numPr>
+          <w:ilvl w:val="0"/>
+          <w:numId w:val="18"/>
+        </w:numPr>
+        <w:rPr>
+          <w:rFonts w:ascii="Aptos" w:hAnsi="Aptos"/>
+          <w:b/>
+          <w:bCs/>
+        </w:rPr>
+      </w:pPr>
+      <w:r>
+        <w:rPr>
+          <w:rFonts w:ascii="Aptos" w:hAnsi="Aptos"/>
+          <w:b/>
+          <w:bCs/>
+        </w:rPr>
+        <w:t>Git installation and config setup in terminal</w:t>
+      </w:r>
+    </w:p>
+    <w:p>
+      <w:pPr>
+        <w:rPr>
+          <w:rFonts w:ascii="Aptos" w:hAnsi="Aptos"/>
+        </w:rPr>
+      </w:pPr>
+      <w:r>
+        <w:rPr>
+          <w:rFonts w:ascii="Aptos" w:hAnsi="Aptos"/>
+        </w:rPr>
+        <w:drawing>
+          <wp:inline distT="0" distB="0" distL="0" distR="0" wp14:anchorId="24A9397C" wp14:editId="77CE95CB">
+            <wp:extent cx="5731510" cy="3246120"/>
+            <wp:effectExtent l="0" t="0" r="2540" b="0"/>
+            <wp:docPr id="1242873297" name="Picture 1"/>
+            <wp:cNvGraphicFramePr>
+              <a:graphicFrameLocks xmlns:a="http://schemas.openxmlformats.org/drawingml/2006/main" noChangeAspect="1"/>
+            </wp:cNvGraphicFramePr>
+            <a:graphic xmlns:a="http://schemas.openxmlformats.org/drawingml/2006/main">
+              <a:graphicData uri="http://schemas.openxmlformats.org/drawingml/2006/picture">
+                <pic:pic xmlns:pic="http://schemas.openxmlformats.org/drawingml/2006/picture">
+                  <pic:nvPicPr>
+                    <pic:cNvPr id="1242873297" name=""/>
+                    <pic:cNvPicPr/>
+                  </pic:nvPicPr>
+                  <pic:blipFill>
+                    <a:blip r:embed="rId14"/>
+                    <a:stretch>
+                      <a:fillRect/>
+                    </a:stretch>
+                  </pic:blipFill>
+                  <pic:spPr>
+                    <a:xfrm>
+                      <a:off x="0" y="0"/>
+                      <a:ext cx="5731510" cy="3246120"/>
+                    </a:xfrm>
+                    <a:prstGeom prst="rect">
+                      <a:avLst/>
+                    </a:prstGeom>
+                  </pic:spPr>
+                </pic:pic>
+              </a:graphicData>
+            </a:graphic>
+          </wp:inline>
+        </w:drawing>
+      </w:r>
+    </w:p>
+    <w:p>
+      <w:pPr>
+        <w:numPr>
+          <w:ilvl w:val="0"/>
+          <w:numId w:val="18"/>
+        </w:numPr>
+        <w:rPr>
+          <w:rFonts w:ascii="Aptos" w:hAnsi="Aptos"/>
+          <w:b/>
+          <w:bCs/>
+        </w:rPr>
+      </w:pPr>
+      <w:r>
+        <w:rPr>
+          <w:rFonts w:ascii="Aptos" w:hAnsi="Aptos"/>
+          <w:b/>
+          <w:bCs/>
+        </w:rPr>
+        <w:t xml:space="preserve">Cloned project folder shown in </w:t>
+      </w:r>
+      <w:r>
+        <w:rPr>
+          <w:rFonts w:ascii="Aptos" w:hAnsi="Aptos"/>
+          <w:b/>
+          <w:bCs/>
+        </w:rPr>
+        <w:t>Github</w:t>
+      </w:r>
+    </w:p>
+    <w:p>
+      <w:pPr>
+        <w:rPr>
+          <w:rFonts w:ascii="Aptos" w:hAnsi="Aptos"/>
+          <w:b/>
+          <w:bCs/>
+        </w:rPr>
+      </w:pPr>
+      <w:r>
+        <w:rPr>
+          <w:rFonts w:ascii="Aptos" w:hAnsi="Aptos"/>
+          <w:b/>
+          <w:bCs/>
+        </w:rPr>
+        <w:drawing>
+          <wp:inline distT="0" distB="0" distL="0" distR="0" wp14:anchorId="682D1A78" wp14:editId="34D26594">
+            <wp:extent cx="5731510" cy="2618105"/>
+            <wp:effectExtent l="19050" t="19050" r="21590" b="10795"/>
+            <wp:docPr id="1144036129" name="Picture 1"/>
+            <wp:cNvGraphicFramePr>
+              <a:graphicFrameLocks xmlns:a="http://schemas.openxmlformats.org/drawingml/2006/main" noChangeAspect="1"/>
+            </wp:cNvGraphicFramePr>
+            <a:graphic xmlns:a="http://schemas.openxmlformats.org/drawingml/2006/main">
+              <a:graphicData uri="http://schemas.openxmlformats.org/drawingml/2006/picture">
+                <pic:pic xmlns:pic="http://schemas.openxmlformats.org/drawingml/2006/picture">
+                  <pic:nvPicPr>
+                    <pic:cNvPr id="1144036129" name=""/>
+                    <pic:cNvPicPr/>
+                  </pic:nvPicPr>
+                  <pic:blipFill>
+                    <a:blip r:embed="rId15"/>
+                    <a:stretch>
+                      <a:fillRect/>
+                    </a:stretch>
+                  </pic:blipFill>
+                  <pic:spPr>
+                    <a:xfrm>
+                      <a:off x="0" y="0"/>
+                      <a:ext cx="5731510" cy="2618105"/>
+                    </a:xfrm>
+                    <a:prstGeom prst="rect">
+                      <a:avLst/>
+                    </a:prstGeom>
+                    <a:ln>
+                      <a:solidFill>
+                        <a:schemeClr val="bg1">
+                          <a:lumMod val="75000"/>
+                        </a:schemeClr>
+                      </a:solidFill>
+                    </a:ln>
+                  </pic:spPr>
+                </pic:pic>
+              </a:graphicData>
+            </a:graphic>
+          </wp:inline>
+        </w:drawing>
+      </w:r>
+    </w:p>
+    <w:p>
+      <w:pPr>
+        <w:rPr>
+          <w:rFonts w:ascii="Aptos" w:hAnsi="Aptos"/>
+          <w:b/>
+          <w:bCs/>
+        </w:rPr>
+      </w:pPr>
+    </w:p>
+    <w:p>
+      <w:pPr>
+        <w:rPr>
+          <w:rFonts w:ascii="Aptos" w:hAnsi="Aptos"/>
+          <w:b/>
+          <w:bCs/>
+        </w:rPr>
+      </w:pPr>
+    </w:p>
+    <w:p>
+      <w:pPr>
+        <w:numPr>
+          <w:ilvl w:val="0"/>
+          <w:numId w:val="18"/>
+        </w:numPr>
+        <w:rPr>
+          <w:rFonts w:ascii="Aptos" w:hAnsi="Aptos"/>
+          <w:b/>
+          <w:bCs/>
+        </w:rPr>
+      </w:pPr>
+      <w:r>
+        <w:rPr>
+          <w:rFonts w:ascii="Aptos" w:hAnsi="Aptos"/>
+          <w:b/>
+          <w:bCs/>
+        </w:rPr>
+        <w:t>GitHub repo showing your own pushed project</w:t>
+      </w:r>
+    </w:p>
+    <w:p>
+      <w:pPr>
+        <w:rPr>
+          <w:rFonts w:ascii="Aptos" w:hAnsi="Aptos"/>
+          <w:b/>
+          <w:bCs/>
+        </w:rPr>
+      </w:pPr>
+      <w:r>
+        <w:rPr>
+          <w:rFonts w:ascii="Aptos" w:hAnsi="Aptos"/>
+          <w:b/>
+          <w:bCs/>
+        </w:rPr>
+        <w:drawing>
+          <wp:inline distT="0" distB="0" distL="0" distR="0" wp14:anchorId="210F4522" wp14:editId="77A2AD2D">
+            <wp:extent cx="5731510" cy="2618105"/>
+            <wp:effectExtent l="19050" t="19050" r="21590" b="10795"/>
+            <wp:docPr id="1829735710" name="Picture 1"/>
+            <wp:cNvGraphicFramePr>
+              <a:graphicFrameLocks xmlns:a="http://schemas.openxmlformats.org/drawingml/2006/main" noChangeAspect="1"/>
+            </wp:cNvGraphicFramePr>
+            <a:graphic xmlns:a="http://schemas.openxmlformats.org/drawingml/2006/main">
+              <a:graphicData uri="http://schemas.openxmlformats.org/drawingml/2006/picture">
+                <pic:pic xmlns:pic="http://schemas.openxmlformats.org/drawingml/2006/picture">
+                  <pic:nvPicPr>
+                    <pic:cNvPr id="1829735710" name=""/>
+                    <pic:cNvPicPr/>
+                  </pic:nvPicPr>
+                  <pic:blipFill>
+                    <a:blip r:embed="rId16"/>
+                    <a:stretch>
+                      <a:fillRect/>
+                    </a:stretch>
+                  </pic:blipFill>
+                  <pic:spPr>
+                    <a:xfrm>
+                      <a:off x="0" y="0"/>
+                      <a:ext cx="5731510" cy="2618105"/>
+                    </a:xfrm>
+                    <a:prstGeom prst="rect">
+                      <a:avLst/>
+                    </a:prstGeom>
+                    <a:ln>
+                      <a:solidFill>
+                        <a:schemeClr val="bg1">
+                          <a:lumMod val="75000"/>
+                        </a:schemeClr>
+                      </a:solidFill>
+                    </a:ln>
+                  </pic:spPr>
+                </pic:pic>
+              </a:graphicData>
+            </a:graphic>
+          </wp:inline>
+        </w:drawing>
+      </w:r>
+    </w:p>
+    <w:p>
+      <w:pPr>
+        <w:numPr>
+          <w:ilvl w:val="0"/>
+          <w:numId w:val="18"/>
+        </w:numPr>
+        <w:rPr>
+          <w:rFonts w:ascii="Aptos" w:hAnsi="Aptos"/>
+          <w:b/>
+          <w:bCs/>
+        </w:rPr>
+      </w:pPr>
+      <w:r>
+        <w:rPr>
+          <w:rFonts w:ascii="Aptos" w:hAnsi="Aptos"/>
+          <w:b/>
+          <w:bCs/>
+        </w:rPr>
+        <w:t>Vercel dashboard with live deployment URL</w:t>
+      </w:r>
+      <w:r>
+        <w:rPr>
+          <w:rFonts w:ascii="Aptos" w:hAnsi="Aptos"/>
+          <w:b/>
+          <w:bCs/>
+        </w:rPr>
+        <w:t xml:space="preserve">: </w:t>
+      </w:r>
+    </w:p>
+    <w:p>
+      <w:pPr>
+        <w:rPr>
+          <w:rFonts w:ascii="Aptos" w:hAnsi="Aptos"/>
+        </w:rPr>
+      </w:pPr>
+      <w:hyperlink r:id="rId17" w:history="1">
+        <w:r>
+          <w:rPr>
+            <w:rStyle w:val="Hyperlink"/>
+            <w:rFonts w:ascii="Aptos" w:hAnsi="Aptos"/>
+          </w:rPr>
+          <w:t>https://devops-prc1.vercel.app/</w:t>
+        </w:r>
+      </w:hyperlink>
+    </w:p>
+    <w:p>
+      <w:pPr>
+        <w:rPr>
+          <w:rFonts w:ascii="Aptos" w:hAnsi="Aptos"/>
+          <w:b/>
+          <w:bCs/>
+        </w:rPr>
+      </w:pPr>
+      <w:r>
+        <w:rPr>
+          <w:rFonts w:ascii="Aptos" w:hAnsi="Aptos"/>
+          <w:b/>
+          <w:bCs/>
+        </w:rPr>
+        <w:drawing>
+          <wp:inline distT="0" distB="0" distL="0" distR="0" wp14:anchorId="69CCE553" wp14:editId="28E6F2C6">
+            <wp:extent cx="5731510" cy="3684270"/>
+            <wp:effectExtent l="19050" t="19050" r="21590" b="11430"/>
+            <wp:docPr id="1865233987" name="Picture 1"/>
+            <wp:cNvGraphicFramePr>
+              <a:graphicFrameLocks xmlns:a="http://schemas.openxmlformats.org/drawingml/2006/main" noChangeAspect="1"/>
+            </wp:cNvGraphicFramePr>
+            <a:graphic xmlns:a="http://schemas.openxmlformats.org/drawingml/2006/main">
+              <a:graphicData uri="http://schemas.openxmlformats.org/drawingml/2006/picture">
+                <pic:pic xmlns:pic="http://schemas.openxmlformats.org/drawingml/2006/picture">
+                  <pic:nvPicPr>
+                    <pic:cNvPr id="1865233987" name=""/>
+                    <pic:cNvPicPr/>
+                  </pic:nvPicPr>
+                  <pic:blipFill>
+                    <a:blip r:embed="rId18"/>
+                    <a:stretch>
+                      <a:fillRect/>
+                    </a:stretch>
+                  </pic:blipFill>
+                  <pic:spPr>
+                    <a:xfrm>
+                      <a:off x="0" y="0"/>
+                      <a:ext cx="5731510" cy="3684270"/>
+                    </a:xfrm>
+                    <a:prstGeom prst="rect">
+                      <a:avLst/>
+                    </a:prstGeom>
+                    <a:ln>
+                      <a:solidFill>
+                        <a:schemeClr val="bg1">
+                          <a:lumMod val="75000"/>
+                        </a:schemeClr>
+                      </a:solidFill>
+                    </a:ln>
+                  </pic:spPr>
+                </pic:pic>
+              </a:graphicData>
+            </a:graphic>
+          </wp:inline>
+        </w:drawing>
+      </w:r>
+    </w:p>
+    <w:p>
+      <w:pPr>
+        <w:spacing w:after="120"/>
+        <w:jc w:val="both"/>
+        <w:rPr>
+          <w:b/>
+          <w:bCs/>
+        </w:rPr>
+      </w:pPr>
+    </w:p>
+    <w:p>
+      <w:pPr>
+        <w:spacing w:after="120"/>
+        <w:jc w:val="both"/>
+        <w:rPr>
+          <w:b/>
+          <w:bCs/>
+        </w:rPr>
+      </w:pPr>
+      <w:r>
+        <w:rPr>
+          <w:b/>
+          <w:bCs/>
+        </w:rPr>
+        <w:t>Conclusion</w:t>
+      </w:r>
+      <w:r>
+        <w:rPr>
+          <w:b/>
+          <w:bCs/>
+        </w:rPr>
+        <w:t>:</w:t>
+      </w:r>
+    </w:p>
+    <w:p>
+      <w:pPr>
+        <w:spacing w:after="120"/>
+        <w:jc w:val="both"/>
+      </w:pPr>
+      <w:r>
+        <w:t>The experiment was successfully completed. We cloned a public GitHub repository, pushed it to our own GitHub account without making changes, and deployed it on Vercel for live preview and access.</w:t>
+      </w:r>
     </w:p>
     <w:sectPr>
-      <w:headerReference w:type="default" r:id="rId7"/>
+      <w:headerReference w:type="default" r:id="rId19"/>
       <w:pgSz w:w="11906" w:h="16838" w:code="9"/>
       <w:pgMar w:top="1440" w:right="1440" w:bottom="1440" w:left="1440" w:header="720" w:footer="720" w:gutter="0"/>
       <w:pgBorders w:offsetFrom="page">
@@ -218,6 +2365,453 @@
 <file path=word/numbering.xml><?xml version="1.0" encoding="utf-8"?>
 <w:numbering xmlns:wpc="http://schemas.microsoft.com/office/word/2010/wordprocessingCanvas" xmlns:cx="http://schemas.microsoft.com/office/drawing/2014/chartex" xmlns:cx1="http://schemas.microsoft.com/office/drawing/2015/9/8/chartex" xmlns:cx2="http://schemas.microsoft.com/office/drawing/2015/10/21/chartex" xmlns:cx3="http://schemas.microsoft.com/office/drawing/2016/5/9/chartex" xmlns:cx4="http://schemas.microsoft.com/office/drawing/2016/5/10/chartex" xmlns:cx5="http://schemas.microsoft.com/office/drawing/2016/5/11/chartex" xmlns:cx6="http://schemas.microsoft.com/office/drawing/2016/5/12/chartex" xmlns:cx7="http://schemas.microsoft.com/office/drawing/2016/5/13/chartex" xmlns:cx8="http://schemas.microsoft.com/office/drawing/2016/5/14/chartex" xmlns:mc="http://schemas.openxmlformats.org/markup-compatibility/2006" xmlns:aink="http://schemas.microsoft.com/office/drawing/2016/ink" xmlns:am3d="http://schemas.microsoft.com/office/drawing/2017/model3d" xmlns:o="urn:schemas-microsoft-com:office:office" xmlns:oel="http://schemas.microsoft.com/office/2019/extlst" xmlns:r="http://schemas.openxmlformats.org/officeDocument/2006/relationships" xmlns:m="http://schemas.openxmlformats.org/officeDocument/2006/math" xmlns:v="urn:schemas-microsoft-com:vml" xmlns:wp14="http://schemas.microsoft.com/office/word/2010/wordprocessingDrawing" xmlns:wp="http://schemas.openxmlformats.org/drawingml/2006/wordprocessingDrawing" xmlns:w10="urn:schemas-microsoft-com:office:word" xmlns:w="http://schemas.openxmlformats.org/wordprocessingml/2006/main" xmlns:w14="http://schemas.microsoft.com/office/word/2010/wordml" xmlns:w15="http://schemas.microsoft.com/office/word/2012/wordml" xmlns:w16cex="http://schemas.microsoft.com/office/word/2018/wordml/cex" xmlns:w16cid="http://schemas.microsoft.com/office/word/2016/wordml/cid" xmlns:w16="http://schemas.microsoft.com/office/word/2018/wordml" xmlns:w16du="http://schemas.microsoft.com/office/word/2023/wordml/word16du" xmlns:w16sdtdh="http://schemas.microsoft.com/office/word/2020/wordml/sdtdatahash" xmlns:w16sdtfl="http://schemas.microsoft.com/office/word/2024/wordml/sdtformatlock" xmlns:w16se="http://schemas.microsoft.com/office/word/2015/wordml/symex" xmlns:wpg="http://schemas.microsoft.com/office/word/2010/wordprocessingGroup" xmlns:wpi="http://schemas.microsoft.com/office/word/2010/wordprocessingInk" xmlns:wne="http://schemas.microsoft.com/office/word/2006/wordml" xmlns:wps="http://schemas.microsoft.com/office/word/2010/wordprocessingShape" mc:Ignorable="w14 w15 w16se w16cid w16 w16cex w16sdtdh w16sdtfl w16du wp14">
   <w:abstractNum w:abstractNumId="0" w15:restartNumberingAfterBreak="0">
+    <w:nsid w:val="03573E69"/>
+    <w:multiLevelType w:val="multilevel"/>
+    <w:tmpl w:val="2AF8EF2E"/>
+    <w:lvl w:ilvl="0">
+      <w:start w:val="1"/>
+      <w:numFmt w:val="bullet"/>
+      <w:lvlText w:val=""/>
+      <w:lvlJc w:val="left"/>
+      <w:pPr>
+        <w:tabs>
+          <w:tab w:val="num" w:pos="720"/>
+        </w:tabs>
+        <w:ind w:left="720" w:hanging="360"/>
+      </w:pPr>
+      <w:rPr>
+        <w:rFonts w:ascii="Symbol" w:hAnsi="Symbol" w:hint="default"/>
+        <w:sz w:val="20"/>
+      </w:rPr>
+    </w:lvl>
+    <w:lvl w:ilvl="1" w:tentative="1">
+      <w:start w:val="1"/>
+      <w:numFmt w:val="bullet"/>
+      <w:lvlText w:val="o"/>
+      <w:lvlJc w:val="left"/>
+      <w:pPr>
+        <w:tabs>
+          <w:tab w:val="num" w:pos="1440"/>
+        </w:tabs>
+        <w:ind w:left="1440" w:hanging="360"/>
+      </w:pPr>
+      <w:rPr>
+        <w:rFonts w:ascii="Courier New" w:hAnsi="Courier New" w:hint="default"/>
+        <w:sz w:val="20"/>
+      </w:rPr>
+    </w:lvl>
+    <w:lvl w:ilvl="2" w:tentative="1">
+      <w:start w:val="1"/>
+      <w:numFmt w:val="bullet"/>
+      <w:lvlText w:val=""/>
+      <w:lvlJc w:val="left"/>
+      <w:pPr>
+        <w:tabs>
+          <w:tab w:val="num" w:pos="2160"/>
+        </w:tabs>
+        <w:ind w:left="2160" w:hanging="360"/>
+      </w:pPr>
+      <w:rPr>
+        <w:rFonts w:ascii="Wingdings" w:hAnsi="Wingdings" w:hint="default"/>
+        <w:sz w:val="20"/>
+      </w:rPr>
+    </w:lvl>
+    <w:lvl w:ilvl="3" w:tentative="1">
+      <w:start w:val="1"/>
+      <w:numFmt w:val="bullet"/>
+      <w:lvlText w:val=""/>
+      <w:lvlJc w:val="left"/>
+      <w:pPr>
+        <w:tabs>
+          <w:tab w:val="num" w:pos="2880"/>
+        </w:tabs>
+        <w:ind w:left="2880" w:hanging="360"/>
+      </w:pPr>
+      <w:rPr>
+        <w:rFonts w:ascii="Wingdings" w:hAnsi="Wingdings" w:hint="default"/>
+        <w:sz w:val="20"/>
+      </w:rPr>
+    </w:lvl>
+    <w:lvl w:ilvl="4" w:tentative="1">
+      <w:start w:val="1"/>
+      <w:numFmt w:val="bullet"/>
+      <w:lvlText w:val=""/>
+      <w:lvlJc w:val="left"/>
+      <w:pPr>
+        <w:tabs>
+          <w:tab w:val="num" w:pos="3600"/>
+        </w:tabs>
+        <w:ind w:left="3600" w:hanging="360"/>
+      </w:pPr>
+      <w:rPr>
+        <w:rFonts w:ascii="Wingdings" w:hAnsi="Wingdings" w:hint="default"/>
+        <w:sz w:val="20"/>
+      </w:rPr>
+    </w:lvl>
+    <w:lvl w:ilvl="5" w:tentative="1">
+      <w:start w:val="1"/>
+      <w:numFmt w:val="bullet"/>
+      <w:lvlText w:val=""/>
+      <w:lvlJc w:val="left"/>
+      <w:pPr>
+        <w:tabs>
+          <w:tab w:val="num" w:pos="4320"/>
+        </w:tabs>
+        <w:ind w:left="4320" w:hanging="360"/>
+      </w:pPr>
+      <w:rPr>
+        <w:rFonts w:ascii="Wingdings" w:hAnsi="Wingdings" w:hint="default"/>
+        <w:sz w:val="20"/>
+      </w:rPr>
+    </w:lvl>
+    <w:lvl w:ilvl="6" w:tentative="1">
+      <w:start w:val="1"/>
+      <w:numFmt w:val="bullet"/>
+      <w:lvlText w:val=""/>
+      <w:lvlJc w:val="left"/>
+      <w:pPr>
+        <w:tabs>
+          <w:tab w:val="num" w:pos="5040"/>
+        </w:tabs>
+        <w:ind w:left="5040" w:hanging="360"/>
+      </w:pPr>
+      <w:rPr>
+        <w:rFonts w:ascii="Wingdings" w:hAnsi="Wingdings" w:hint="default"/>
+        <w:sz w:val="20"/>
+      </w:rPr>
+    </w:lvl>
+    <w:lvl w:ilvl="7" w:tentative="1">
+      <w:start w:val="1"/>
+      <w:numFmt w:val="bullet"/>
+      <w:lvlText w:val=""/>
+      <w:lvlJc w:val="left"/>
+      <w:pPr>
+        <w:tabs>
+          <w:tab w:val="num" w:pos="5760"/>
+        </w:tabs>
+        <w:ind w:left="5760" w:hanging="360"/>
+      </w:pPr>
+      <w:rPr>
+        <w:rFonts w:ascii="Wingdings" w:hAnsi="Wingdings" w:hint="default"/>
+        <w:sz w:val="20"/>
+      </w:rPr>
+    </w:lvl>
+    <w:lvl w:ilvl="8" w:tentative="1">
+      <w:start w:val="1"/>
+      <w:numFmt w:val="bullet"/>
+      <w:lvlText w:val=""/>
+      <w:lvlJc w:val="left"/>
+      <w:pPr>
+        <w:tabs>
+          <w:tab w:val="num" w:pos="6480"/>
+        </w:tabs>
+        <w:ind w:left="6480" w:hanging="360"/>
+      </w:pPr>
+      <w:rPr>
+        <w:rFonts w:ascii="Wingdings" w:hAnsi="Wingdings" w:hint="default"/>
+        <w:sz w:val="20"/>
+      </w:rPr>
+    </w:lvl>
+  </w:abstractNum>
+  <w:abstractNum w:abstractNumId="1" w15:restartNumberingAfterBreak="0">
+    <w:nsid w:val="0F321CED"/>
+    <w:multiLevelType w:val="multilevel"/>
+    <w:tmpl w:val="B3E00920"/>
+    <w:lvl w:ilvl="0">
+      <w:start w:val="1"/>
+      <w:numFmt w:val="bullet"/>
+      <w:lvlText w:val=""/>
+      <w:lvlJc w:val="left"/>
+      <w:pPr>
+        <w:tabs>
+          <w:tab w:val="num" w:pos="720"/>
+        </w:tabs>
+        <w:ind w:left="720" w:hanging="360"/>
+      </w:pPr>
+      <w:rPr>
+        <w:rFonts w:ascii="Symbol" w:hAnsi="Symbol" w:hint="default"/>
+        <w:sz w:val="20"/>
+      </w:rPr>
+    </w:lvl>
+    <w:lvl w:ilvl="1" w:tentative="1">
+      <w:start w:val="1"/>
+      <w:numFmt w:val="bullet"/>
+      <w:lvlText w:val="o"/>
+      <w:lvlJc w:val="left"/>
+      <w:pPr>
+        <w:tabs>
+          <w:tab w:val="num" w:pos="1440"/>
+        </w:tabs>
+        <w:ind w:left="1440" w:hanging="360"/>
+      </w:pPr>
+      <w:rPr>
+        <w:rFonts w:ascii="Courier New" w:hAnsi="Courier New" w:hint="default"/>
+        <w:sz w:val="20"/>
+      </w:rPr>
+    </w:lvl>
+    <w:lvl w:ilvl="2" w:tentative="1">
+      <w:start w:val="1"/>
+      <w:numFmt w:val="bullet"/>
+      <w:lvlText w:val=""/>
+      <w:lvlJc w:val="left"/>
+      <w:pPr>
+        <w:tabs>
+          <w:tab w:val="num" w:pos="2160"/>
+        </w:tabs>
+        <w:ind w:left="2160" w:hanging="360"/>
+      </w:pPr>
+      <w:rPr>
+        <w:rFonts w:ascii="Wingdings" w:hAnsi="Wingdings" w:hint="default"/>
+        <w:sz w:val="20"/>
+      </w:rPr>
+    </w:lvl>
+    <w:lvl w:ilvl="3" w:tentative="1">
+      <w:start w:val="1"/>
+      <w:numFmt w:val="bullet"/>
+      <w:lvlText w:val=""/>
+      <w:lvlJc w:val="left"/>
+      <w:pPr>
+        <w:tabs>
+          <w:tab w:val="num" w:pos="2880"/>
+        </w:tabs>
+        <w:ind w:left="2880" w:hanging="360"/>
+      </w:pPr>
+      <w:rPr>
+        <w:rFonts w:ascii="Wingdings" w:hAnsi="Wingdings" w:hint="default"/>
+        <w:sz w:val="20"/>
+      </w:rPr>
+    </w:lvl>
+    <w:lvl w:ilvl="4" w:tentative="1">
+      <w:start w:val="1"/>
+      <w:numFmt w:val="bullet"/>
+      <w:lvlText w:val=""/>
+      <w:lvlJc w:val="left"/>
+      <w:pPr>
+        <w:tabs>
+          <w:tab w:val="num" w:pos="3600"/>
+        </w:tabs>
+        <w:ind w:left="3600" w:hanging="360"/>
+      </w:pPr>
+      <w:rPr>
+        <w:rFonts w:ascii="Wingdings" w:hAnsi="Wingdings" w:hint="default"/>
+        <w:sz w:val="20"/>
+      </w:rPr>
+    </w:lvl>
+    <w:lvl w:ilvl="5" w:tentative="1">
+      <w:start w:val="1"/>
+      <w:numFmt w:val="bullet"/>
+      <w:lvlText w:val=""/>
+      <w:lvlJc w:val="left"/>
+      <w:pPr>
+        <w:tabs>
+          <w:tab w:val="num" w:pos="4320"/>
+        </w:tabs>
+        <w:ind w:left="4320" w:hanging="360"/>
+      </w:pPr>
+      <w:rPr>
+        <w:rFonts w:ascii="Wingdings" w:hAnsi="Wingdings" w:hint="default"/>
+        <w:sz w:val="20"/>
+      </w:rPr>
+    </w:lvl>
+    <w:lvl w:ilvl="6" w:tentative="1">
+      <w:start w:val="1"/>
+      <w:numFmt w:val="bullet"/>
+      <w:lvlText w:val=""/>
+      <w:lvlJc w:val="left"/>
+      <w:pPr>
+        <w:tabs>
+          <w:tab w:val="num" w:pos="5040"/>
+        </w:tabs>
+        <w:ind w:left="5040" w:hanging="360"/>
+      </w:pPr>
+      <w:rPr>
+        <w:rFonts w:ascii="Wingdings" w:hAnsi="Wingdings" w:hint="default"/>
+        <w:sz w:val="20"/>
+      </w:rPr>
+    </w:lvl>
+    <w:lvl w:ilvl="7" w:tentative="1">
+      <w:start w:val="1"/>
+      <w:numFmt w:val="bullet"/>
+      <w:lvlText w:val=""/>
+      <w:lvlJc w:val="left"/>
+      <w:pPr>
+        <w:tabs>
+          <w:tab w:val="num" w:pos="5760"/>
+        </w:tabs>
+        <w:ind w:left="5760" w:hanging="360"/>
+      </w:pPr>
+      <w:rPr>
+        <w:rFonts w:ascii="Wingdings" w:hAnsi="Wingdings" w:hint="default"/>
+        <w:sz w:val="20"/>
+      </w:rPr>
+    </w:lvl>
+    <w:lvl w:ilvl="8" w:tentative="1">
+      <w:start w:val="1"/>
+      <w:numFmt w:val="bullet"/>
+      <w:lvlText w:val=""/>
+      <w:lvlJc w:val="left"/>
+      <w:pPr>
+        <w:tabs>
+          <w:tab w:val="num" w:pos="6480"/>
+        </w:tabs>
+        <w:ind w:left="6480" w:hanging="360"/>
+      </w:pPr>
+      <w:rPr>
+        <w:rFonts w:ascii="Wingdings" w:hAnsi="Wingdings" w:hint="default"/>
+        <w:sz w:val="20"/>
+      </w:rPr>
+    </w:lvl>
+  </w:abstractNum>
+  <w:abstractNum w:abstractNumId="2" w15:restartNumberingAfterBreak="0">
+    <w:nsid w:val="21F56B14"/>
+    <w:multiLevelType w:val="multilevel"/>
+    <w:tmpl w:val="7AC69E44"/>
+    <w:lvl w:ilvl="0">
+      <w:start w:val="1"/>
+      <w:numFmt w:val="bullet"/>
+      <w:lvlText w:val=""/>
+      <w:lvlJc w:val="left"/>
+      <w:pPr>
+        <w:tabs>
+          <w:tab w:val="num" w:pos="720"/>
+        </w:tabs>
+        <w:ind w:left="720" w:hanging="360"/>
+      </w:pPr>
+      <w:rPr>
+        <w:rFonts w:ascii="Symbol" w:hAnsi="Symbol" w:hint="default"/>
+        <w:sz w:val="20"/>
+      </w:rPr>
+    </w:lvl>
+    <w:lvl w:ilvl="1" w:tentative="1">
+      <w:start w:val="1"/>
+      <w:numFmt w:val="bullet"/>
+      <w:lvlText w:val="o"/>
+      <w:lvlJc w:val="left"/>
+      <w:pPr>
+        <w:tabs>
+          <w:tab w:val="num" w:pos="1440"/>
+        </w:tabs>
+        <w:ind w:left="1440" w:hanging="360"/>
+      </w:pPr>
+      <w:rPr>
+        <w:rFonts w:ascii="Courier New" w:hAnsi="Courier New" w:hint="default"/>
+        <w:sz w:val="20"/>
+      </w:rPr>
+    </w:lvl>
+    <w:lvl w:ilvl="2" w:tentative="1">
+      <w:start w:val="1"/>
+      <w:numFmt w:val="bullet"/>
+      <w:lvlText w:val=""/>
+      <w:lvlJc w:val="left"/>
+      <w:pPr>
+        <w:tabs>
+          <w:tab w:val="num" w:pos="2160"/>
+        </w:tabs>
+        <w:ind w:left="2160" w:hanging="360"/>
+      </w:pPr>
+      <w:rPr>
+        <w:rFonts w:ascii="Wingdings" w:hAnsi="Wingdings" w:hint="default"/>
+        <w:sz w:val="20"/>
+      </w:rPr>
+    </w:lvl>
+    <w:lvl w:ilvl="3" w:tentative="1">
+      <w:start w:val="1"/>
+      <w:numFmt w:val="bullet"/>
+      <w:lvlText w:val=""/>
+      <w:lvlJc w:val="left"/>
+      <w:pPr>
+        <w:tabs>
+          <w:tab w:val="num" w:pos="2880"/>
+        </w:tabs>
+        <w:ind w:left="2880" w:hanging="360"/>
+      </w:pPr>
+      <w:rPr>
+        <w:rFonts w:ascii="Wingdings" w:hAnsi="Wingdings" w:hint="default"/>
+        <w:sz w:val="20"/>
+      </w:rPr>
+    </w:lvl>
+    <w:lvl w:ilvl="4" w:tentative="1">
+      <w:start w:val="1"/>
+      <w:numFmt w:val="bullet"/>
+      <w:lvlText w:val=""/>
+      <w:lvlJc w:val="left"/>
+      <w:pPr>
+        <w:tabs>
+          <w:tab w:val="num" w:pos="3600"/>
+        </w:tabs>
+        <w:ind w:left="3600" w:hanging="360"/>
+      </w:pPr>
+      <w:rPr>
+        <w:rFonts w:ascii="Wingdings" w:hAnsi="Wingdings" w:hint="default"/>
+        <w:sz w:val="20"/>
+      </w:rPr>
+    </w:lvl>
+    <w:lvl w:ilvl="5" w:tentative="1">
+      <w:start w:val="1"/>
+      <w:numFmt w:val="bullet"/>
+      <w:lvlText w:val=""/>
+      <w:lvlJc w:val="left"/>
+      <w:pPr>
+        <w:tabs>
+          <w:tab w:val="num" w:pos="4320"/>
+        </w:tabs>
+        <w:ind w:left="4320" w:hanging="360"/>
+      </w:pPr>
+      <w:rPr>
+        <w:rFonts w:ascii="Wingdings" w:hAnsi="Wingdings" w:hint="default"/>
+        <w:sz w:val="20"/>
+      </w:rPr>
+    </w:lvl>
+    <w:lvl w:ilvl="6" w:tentative="1">
+      <w:start w:val="1"/>
+      <w:numFmt w:val="bullet"/>
+      <w:lvlText w:val=""/>
+      <w:lvlJc w:val="left"/>
+      <w:pPr>
+        <w:tabs>
+          <w:tab w:val="num" w:pos="5040"/>
+        </w:tabs>
+        <w:ind w:left="5040" w:hanging="360"/>
+      </w:pPr>
+      <w:rPr>
+        <w:rFonts w:ascii="Wingdings" w:hAnsi="Wingdings" w:hint="default"/>
+        <w:sz w:val="20"/>
+      </w:rPr>
+    </w:lvl>
+    <w:lvl w:ilvl="7" w:tentative="1">
+      <w:start w:val="1"/>
+      <w:numFmt w:val="bullet"/>
+      <w:lvlText w:val=""/>
+      <w:lvlJc w:val="left"/>
+      <w:pPr>
+        <w:tabs>
+          <w:tab w:val="num" w:pos="5760"/>
+        </w:tabs>
+        <w:ind w:left="5760" w:hanging="360"/>
+      </w:pPr>
+      <w:rPr>
+        <w:rFonts w:ascii="Wingdings" w:hAnsi="Wingdings" w:hint="default"/>
+        <w:sz w:val="20"/>
+      </w:rPr>
+    </w:lvl>
+    <w:lvl w:ilvl="8" w:tentative="1">
+      <w:start w:val="1"/>
+      <w:numFmt w:val="bullet"/>
+      <w:lvlText w:val=""/>
+      <w:lvlJc w:val="left"/>
+      <w:pPr>
+        <w:tabs>
+          <w:tab w:val="num" w:pos="6480"/>
+        </w:tabs>
+        <w:ind w:left="6480" w:hanging="360"/>
+      </w:pPr>
+      <w:rPr>
+        <w:rFonts w:ascii="Wingdings" w:hAnsi="Wingdings" w:hint="default"/>
+        <w:sz w:val="20"/>
+      </w:rPr>
+    </w:lvl>
+  </w:abstractNum>
+  <w:abstractNum w:abstractNumId="3" w15:restartNumberingAfterBreak="0">
     <w:nsid w:val="23AF2CE1"/>
     <w:multiLevelType w:val="multilevel"/>
     <w:tmpl w:val="B3AC861C"/>
@@ -338,7 +2932,156 @@
       </w:pPr>
     </w:lvl>
   </w:abstractNum>
-  <w:abstractNum w:abstractNumId="1" w15:restartNumberingAfterBreak="0">
+  <w:abstractNum w:abstractNumId="4" w15:restartNumberingAfterBreak="0">
+    <w:nsid w:val="28434F02"/>
+    <w:multiLevelType w:val="multilevel"/>
+    <w:tmpl w:val="6C4279DE"/>
+    <w:lvl w:ilvl="0">
+      <w:start w:val="1"/>
+      <w:numFmt w:val="bullet"/>
+      <w:lvlText w:val=""/>
+      <w:lvlJc w:val="left"/>
+      <w:pPr>
+        <w:tabs>
+          <w:tab w:val="num" w:pos="720"/>
+        </w:tabs>
+        <w:ind w:left="720" w:hanging="360"/>
+      </w:pPr>
+      <w:rPr>
+        <w:rFonts w:ascii="Symbol" w:hAnsi="Symbol" w:hint="default"/>
+        <w:sz w:val="20"/>
+      </w:rPr>
+    </w:lvl>
+    <w:lvl w:ilvl="1" w:tentative="1">
+      <w:start w:val="1"/>
+      <w:numFmt w:val="bullet"/>
+      <w:lvlText w:val="o"/>
+      <w:lvlJc w:val="left"/>
+      <w:pPr>
+        <w:tabs>
+          <w:tab w:val="num" w:pos="1440"/>
+        </w:tabs>
+        <w:ind w:left="1440" w:hanging="360"/>
+      </w:pPr>
+      <w:rPr>
+        <w:rFonts w:ascii="Courier New" w:hAnsi="Courier New" w:hint="default"/>
+        <w:sz w:val="20"/>
+      </w:rPr>
+    </w:lvl>
+    <w:lvl w:ilvl="2" w:tentative="1">
+      <w:start w:val="1"/>
+      <w:numFmt w:val="bullet"/>
+      <w:lvlText w:val=""/>
+      <w:lvlJc w:val="left"/>
+      <w:pPr>
+        <w:tabs>
+          <w:tab w:val="num" w:pos="2160"/>
+        </w:tabs>
+        <w:ind w:left="2160" w:hanging="360"/>
+      </w:pPr>
+      <w:rPr>
+        <w:rFonts w:ascii="Wingdings" w:hAnsi="Wingdings" w:hint="default"/>
+        <w:sz w:val="20"/>
+      </w:rPr>
+    </w:lvl>
+    <w:lvl w:ilvl="3" w:tentative="1">
+      <w:start w:val="1"/>
+      <w:numFmt w:val="bullet"/>
+      <w:lvlText w:val=""/>
+      <w:lvlJc w:val="left"/>
+      <w:pPr>
+        <w:tabs>
+          <w:tab w:val="num" w:pos="2880"/>
+        </w:tabs>
+        <w:ind w:left="2880" w:hanging="360"/>
+      </w:pPr>
+      <w:rPr>
+        <w:rFonts w:ascii="Wingdings" w:hAnsi="Wingdings" w:hint="default"/>
+        <w:sz w:val="20"/>
+      </w:rPr>
+    </w:lvl>
+    <w:lvl w:ilvl="4" w:tentative="1">
+      <w:start w:val="1"/>
+      <w:numFmt w:val="bullet"/>
+      <w:lvlText w:val=""/>
+      <w:lvlJc w:val="left"/>
+      <w:pPr>
+        <w:tabs>
+          <w:tab w:val="num" w:pos="3600"/>
+        </w:tabs>
+        <w:ind w:left="3600" w:hanging="360"/>
+      </w:pPr>
+      <w:rPr>
+        <w:rFonts w:ascii="Wingdings" w:hAnsi="Wingdings" w:hint="default"/>
+        <w:sz w:val="20"/>
+      </w:rPr>
+    </w:lvl>
+    <w:lvl w:ilvl="5" w:tentative="1">
+      <w:start w:val="1"/>
+      <w:numFmt w:val="bullet"/>
+      <w:lvlText w:val=""/>
+      <w:lvlJc w:val="left"/>
+      <w:pPr>
+        <w:tabs>
+          <w:tab w:val="num" w:pos="4320"/>
+        </w:tabs>
+        <w:ind w:left="4320" w:hanging="360"/>
+      </w:pPr>
+      <w:rPr>
+        <w:rFonts w:ascii="Wingdings" w:hAnsi="Wingdings" w:hint="default"/>
+        <w:sz w:val="20"/>
+      </w:rPr>
+    </w:lvl>
+    <w:lvl w:ilvl="6" w:tentative="1">
+      <w:start w:val="1"/>
+      <w:numFmt w:val="bullet"/>
+      <w:lvlText w:val=""/>
+      <w:lvlJc w:val="left"/>
+      <w:pPr>
+        <w:tabs>
+          <w:tab w:val="num" w:pos="5040"/>
+        </w:tabs>
+        <w:ind w:left="5040" w:hanging="360"/>
+      </w:pPr>
+      <w:rPr>
+        <w:rFonts w:ascii="Wingdings" w:hAnsi="Wingdings" w:hint="default"/>
+        <w:sz w:val="20"/>
+      </w:rPr>
+    </w:lvl>
+    <w:lvl w:ilvl="7" w:tentative="1">
+      <w:start w:val="1"/>
+      <w:numFmt w:val="bullet"/>
+      <w:lvlText w:val=""/>
+      <w:lvlJc w:val="left"/>
+      <w:pPr>
+        <w:tabs>
+          <w:tab w:val="num" w:pos="5760"/>
+        </w:tabs>
+        <w:ind w:left="5760" w:hanging="360"/>
+      </w:pPr>
+      <w:rPr>
+        <w:rFonts w:ascii="Wingdings" w:hAnsi="Wingdings" w:hint="default"/>
+        <w:sz w:val="20"/>
+      </w:rPr>
+    </w:lvl>
+    <w:lvl w:ilvl="8" w:tentative="1">
+      <w:start w:val="1"/>
+      <w:numFmt w:val="bullet"/>
+      <w:lvlText w:val=""/>
+      <w:lvlJc w:val="left"/>
+      <w:pPr>
+        <w:tabs>
+          <w:tab w:val="num" w:pos="6480"/>
+        </w:tabs>
+        <w:ind w:left="6480" w:hanging="360"/>
+      </w:pPr>
+      <w:rPr>
+        <w:rFonts w:ascii="Wingdings" w:hAnsi="Wingdings" w:hint="default"/>
+        <w:sz w:val="20"/>
+      </w:rPr>
+    </w:lvl>
+  </w:abstractNum>
+  <w:abstractNum w:abstractNumId="5" w15:restartNumberingAfterBreak="0">
     <w:nsid w:val="2A0118DB"/>
     <w:multiLevelType w:val="multilevel"/>
     <w:tmpl w:val="5C3268F6"/>
@@ -487,7 +3230,7 @@
       </w:rPr>
     </w:lvl>
   </w:abstractNum>
-  <w:abstractNum w:abstractNumId="2" w15:restartNumberingAfterBreak="0">
+  <w:abstractNum w:abstractNumId="6" w15:restartNumberingAfterBreak="0">
     <w:nsid w:val="2AA23269"/>
     <w:multiLevelType w:val="multilevel"/>
     <w:tmpl w:val="EB72F694"/>
@@ -608,7 +3351,156 @@
       </w:pPr>
     </w:lvl>
   </w:abstractNum>
-  <w:abstractNum w:abstractNumId="3" w15:restartNumberingAfterBreak="0">
+  <w:abstractNum w:abstractNumId="7" w15:restartNumberingAfterBreak="0">
+    <w:nsid w:val="2D473892"/>
+    <w:multiLevelType w:val="multilevel"/>
+    <w:tmpl w:val="DBDE5194"/>
+    <w:lvl w:ilvl="0">
+      <w:start w:val="1"/>
+      <w:numFmt w:val="bullet"/>
+      <w:lvlText w:val=""/>
+      <w:lvlJc w:val="left"/>
+      <w:pPr>
+        <w:tabs>
+          <w:tab w:val="num" w:pos="720"/>
+        </w:tabs>
+        <w:ind w:left="720" w:hanging="360"/>
+      </w:pPr>
+      <w:rPr>
+        <w:rFonts w:ascii="Symbol" w:hAnsi="Symbol" w:hint="default"/>
+        <w:sz w:val="20"/>
+      </w:rPr>
+    </w:lvl>
+    <w:lvl w:ilvl="1" w:tentative="1">
+      <w:start w:val="1"/>
+      <w:numFmt w:val="bullet"/>
+      <w:lvlText w:val="o"/>
+      <w:lvlJc w:val="left"/>
+      <w:pPr>
+        <w:tabs>
+          <w:tab w:val="num" w:pos="1440"/>
+        </w:tabs>
+        <w:ind w:left="1440" w:hanging="360"/>
+      </w:pPr>
+      <w:rPr>
+        <w:rFonts w:ascii="Courier New" w:hAnsi="Courier New" w:hint="default"/>
+        <w:sz w:val="20"/>
+      </w:rPr>
+    </w:lvl>
+    <w:lvl w:ilvl="2" w:tentative="1">
+      <w:start w:val="1"/>
+      <w:numFmt w:val="bullet"/>
+      <w:lvlText w:val=""/>
+      <w:lvlJc w:val="left"/>
+      <w:pPr>
+        <w:tabs>
+          <w:tab w:val="num" w:pos="2160"/>
+        </w:tabs>
+        <w:ind w:left="2160" w:hanging="360"/>
+      </w:pPr>
+      <w:rPr>
+        <w:rFonts w:ascii="Wingdings" w:hAnsi="Wingdings" w:hint="default"/>
+        <w:sz w:val="20"/>
+      </w:rPr>
+    </w:lvl>
+    <w:lvl w:ilvl="3" w:tentative="1">
+      <w:start w:val="1"/>
+      <w:numFmt w:val="bullet"/>
+      <w:lvlText w:val=""/>
+      <w:lvlJc w:val="left"/>
+      <w:pPr>
+        <w:tabs>
+          <w:tab w:val="num" w:pos="2880"/>
+        </w:tabs>
+        <w:ind w:left="2880" w:hanging="360"/>
+      </w:pPr>
+      <w:rPr>
+        <w:rFonts w:ascii="Wingdings" w:hAnsi="Wingdings" w:hint="default"/>
+        <w:sz w:val="20"/>
+      </w:rPr>
+    </w:lvl>
+    <w:lvl w:ilvl="4" w:tentative="1">
+      <w:start w:val="1"/>
+      <w:numFmt w:val="bullet"/>
+      <w:lvlText w:val=""/>
+      <w:lvlJc w:val="left"/>
+      <w:pPr>
+        <w:tabs>
+          <w:tab w:val="num" w:pos="3600"/>
+        </w:tabs>
+        <w:ind w:left="3600" w:hanging="360"/>
+      </w:pPr>
+      <w:rPr>
+        <w:rFonts w:ascii="Wingdings" w:hAnsi="Wingdings" w:hint="default"/>
+        <w:sz w:val="20"/>
+      </w:rPr>
+    </w:lvl>
+    <w:lvl w:ilvl="5" w:tentative="1">
+      <w:start w:val="1"/>
+      <w:numFmt w:val="bullet"/>
+      <w:lvlText w:val=""/>
+      <w:lvlJc w:val="left"/>
+      <w:pPr>
+        <w:tabs>
+          <w:tab w:val="num" w:pos="4320"/>
+        </w:tabs>
+        <w:ind w:left="4320" w:hanging="360"/>
+      </w:pPr>
+      <w:rPr>
+        <w:rFonts w:ascii="Wingdings" w:hAnsi="Wingdings" w:hint="default"/>
+        <w:sz w:val="20"/>
+      </w:rPr>
+    </w:lvl>
+    <w:lvl w:ilvl="6" w:tentative="1">
+      <w:start w:val="1"/>
+      <w:numFmt w:val="bullet"/>
+      <w:lvlText w:val=""/>
+      <w:lvlJc w:val="left"/>
+      <w:pPr>
+        <w:tabs>
+          <w:tab w:val="num" w:pos="5040"/>
+        </w:tabs>
+        <w:ind w:left="5040" w:hanging="360"/>
+      </w:pPr>
+      <w:rPr>
+        <w:rFonts w:ascii="Wingdings" w:hAnsi="Wingdings" w:hint="default"/>
+        <w:sz w:val="20"/>
+      </w:rPr>
+    </w:lvl>
+    <w:lvl w:ilvl="7" w:tentative="1">
+      <w:start w:val="1"/>
+      <w:numFmt w:val="bullet"/>
+      <w:lvlText w:val=""/>
+      <w:lvlJc w:val="left"/>
+      <w:pPr>
+        <w:tabs>
+          <w:tab w:val="num" w:pos="5760"/>
+        </w:tabs>
+        <w:ind w:left="5760" w:hanging="360"/>
+      </w:pPr>
+      <w:rPr>
+        <w:rFonts w:ascii="Wingdings" w:hAnsi="Wingdings" w:hint="default"/>
+        <w:sz w:val="20"/>
+      </w:rPr>
+    </w:lvl>
+    <w:lvl w:ilvl="8" w:tentative="1">
+      <w:start w:val="1"/>
+      <w:numFmt w:val="bullet"/>
+      <w:lvlText w:val=""/>
+      <w:lvlJc w:val="left"/>
+      <w:pPr>
+        <w:tabs>
+          <w:tab w:val="num" w:pos="6480"/>
+        </w:tabs>
+        <w:ind w:left="6480" w:hanging="360"/>
+      </w:pPr>
+      <w:rPr>
+        <w:rFonts w:ascii="Wingdings" w:hAnsi="Wingdings" w:hint="default"/>
+        <w:sz w:val="20"/>
+      </w:rPr>
+    </w:lvl>
+  </w:abstractNum>
+  <w:abstractNum w:abstractNumId="8" w15:restartNumberingAfterBreak="0">
     <w:nsid w:val="40651438"/>
     <w:multiLevelType w:val="multilevel"/>
     <w:tmpl w:val="98BABD76"/>
@@ -757,7 +3649,7 @@
       </w:rPr>
     </w:lvl>
   </w:abstractNum>
-  <w:abstractNum w:abstractNumId="4" w15:restartNumberingAfterBreak="0">
+  <w:abstractNum w:abstractNumId="9" w15:restartNumberingAfterBreak="0">
     <w:nsid w:val="45615881"/>
     <w:multiLevelType w:val="multilevel"/>
     <w:tmpl w:val="4A3AF06A"/>
@@ -906,7 +3798,120 @@
       </w:rPr>
     </w:lvl>
   </w:abstractNum>
-  <w:abstractNum w:abstractNumId="5" w15:restartNumberingAfterBreak="0">
+  <w:abstractNum w:abstractNumId="10" w15:restartNumberingAfterBreak="0">
+    <w:nsid w:val="46656446"/>
+    <w:multiLevelType w:val="multilevel"/>
+    <w:tmpl w:val="5DEE0134"/>
+    <w:lvl w:ilvl="0">
+      <w:start w:val="1"/>
+      <w:numFmt w:val="decimal"/>
+      <w:lvlText w:val="%1."/>
+      <w:lvlJc w:val="left"/>
+      <w:pPr>
+        <w:tabs>
+          <w:tab w:val="num" w:pos="360"/>
+        </w:tabs>
+        <w:ind w:left="360" w:hanging="360"/>
+      </w:pPr>
+    </w:lvl>
+    <w:lvl w:ilvl="1" w:tentative="1">
+      <w:start w:val="1"/>
+      <w:numFmt w:val="decimal"/>
+      <w:lvlText w:val="%2."/>
+      <w:lvlJc w:val="left"/>
+      <w:pPr>
+        <w:tabs>
+          <w:tab w:val="num" w:pos="1080"/>
+        </w:tabs>
+        <w:ind w:left="1080" w:hanging="360"/>
+      </w:pPr>
+    </w:lvl>
+    <w:lvl w:ilvl="2" w:tentative="1">
+      <w:start w:val="1"/>
+      <w:numFmt w:val="decimal"/>
+      <w:lvlText w:val="%3."/>
+      <w:lvlJc w:val="left"/>
+      <w:pPr>
+        <w:tabs>
+          <w:tab w:val="num" w:pos="1800"/>
+        </w:tabs>
+        <w:ind w:left="1800" w:hanging="360"/>
+      </w:pPr>
+    </w:lvl>
+    <w:lvl w:ilvl="3" w:tentative="1">
+      <w:start w:val="1"/>
+      <w:numFmt w:val="decimal"/>
+      <w:lvlText w:val="%4."/>
+      <w:lvlJc w:val="left"/>
+      <w:pPr>
+        <w:tabs>
+          <w:tab w:val="num" w:pos="2520"/>
+        </w:tabs>
+        <w:ind w:left="2520" w:hanging="360"/>
+      </w:pPr>
+    </w:lvl>
+    <w:lvl w:ilvl="4" w:tentative="1">
+      <w:start w:val="1"/>
+      <w:numFmt w:val="decimal"/>
+      <w:lvlText w:val="%5."/>
+      <w:lvlJc w:val="left"/>
+      <w:pPr>
+        <w:tabs>
+          <w:tab w:val="num" w:pos="3240"/>
+        </w:tabs>
+        <w:ind w:left="3240" w:hanging="360"/>
+      </w:pPr>
+    </w:lvl>
+    <w:lvl w:ilvl="5" w:tentative="1">
+      <w:start w:val="1"/>
+      <w:numFmt w:val="decimal"/>
+      <w:lvlText w:val="%6."/>
+      <w:lvlJc w:val="left"/>
+      <w:pPr>
+        <w:tabs>
+          <w:tab w:val="num" w:pos="3960"/>
+        </w:tabs>
+        <w:ind w:left="3960" w:hanging="360"/>
+      </w:pPr>
+    </w:lvl>
+    <w:lvl w:ilvl="6" w:tentative="1">
+      <w:start w:val="1"/>
+      <w:numFmt w:val="decimal"/>
+      <w:lvlText w:val="%7."/>
+      <w:lvlJc w:val="left"/>
+      <w:pPr>
+        <w:tabs>
+          <w:tab w:val="num" w:pos="4680"/>
+        </w:tabs>
+        <w:ind w:left="4680" w:hanging="360"/>
+      </w:pPr>
+    </w:lvl>
+    <w:lvl w:ilvl="7" w:tentative="1">
+      <w:start w:val="1"/>
+      <w:numFmt w:val="decimal"/>
+      <w:lvlText w:val="%8."/>
+      <w:lvlJc w:val="left"/>
+      <w:pPr>
+        <w:tabs>
+          <w:tab w:val="num" w:pos="5400"/>
+        </w:tabs>
+        <w:ind w:left="5400" w:hanging="360"/>
+      </w:pPr>
+    </w:lvl>
+    <w:lvl w:ilvl="8" w:tentative="1">
+      <w:start w:val="1"/>
+      <w:numFmt w:val="decimal"/>
+      <w:lvlText w:val="%9."/>
+      <w:lvlJc w:val="left"/>
+      <w:pPr>
+        <w:tabs>
+          <w:tab w:val="num" w:pos="6120"/>
+        </w:tabs>
+        <w:ind w:left="6120" w:hanging="360"/>
+      </w:pPr>
+    </w:lvl>
+  </w:abstractNum>
+  <w:abstractNum w:abstractNumId="11" w15:restartNumberingAfterBreak="0">
     <w:nsid w:val="48AF1BD8"/>
     <w:multiLevelType w:val="multilevel"/>
     <w:tmpl w:val="D8769E4C"/>
@@ -1055,7 +4060,571 @@
       </w:rPr>
     </w:lvl>
   </w:abstractNum>
-  <w:abstractNum w:abstractNumId="6" w15:restartNumberingAfterBreak="0">
+  <w:abstractNum w:abstractNumId="12" w15:restartNumberingAfterBreak="0">
+    <w:nsid w:val="4D34053A"/>
+    <w:multiLevelType w:val="multilevel"/>
+    <w:tmpl w:val="68669186"/>
+    <w:lvl w:ilvl="0">
+      <w:start w:val="1"/>
+      <w:numFmt w:val="decimal"/>
+      <w:lvlText w:val="%1."/>
+      <w:lvlJc w:val="left"/>
+      <w:pPr>
+        <w:tabs>
+          <w:tab w:val="num" w:pos="360"/>
+        </w:tabs>
+        <w:ind w:left="360" w:hanging="360"/>
+      </w:pPr>
+    </w:lvl>
+    <w:lvl w:ilvl="1">
+      <w:start w:val="1"/>
+      <w:numFmt w:val="bullet"/>
+      <w:lvlText w:val="o"/>
+      <w:lvlJc w:val="left"/>
+      <w:pPr>
+        <w:tabs>
+          <w:tab w:val="num" w:pos="720"/>
+        </w:tabs>
+        <w:ind w:left="720" w:hanging="360"/>
+      </w:pPr>
+      <w:rPr>
+        <w:rFonts w:ascii="Courier New" w:hAnsi="Courier New" w:hint="default"/>
+        <w:sz w:val="20"/>
+      </w:rPr>
+    </w:lvl>
+    <w:lvl w:ilvl="2" w:tentative="1">
+      <w:start w:val="1"/>
+      <w:numFmt w:val="decimal"/>
+      <w:lvlText w:val="%3."/>
+      <w:lvlJc w:val="left"/>
+      <w:pPr>
+        <w:tabs>
+          <w:tab w:val="num" w:pos="1800"/>
+        </w:tabs>
+        <w:ind w:left="1800" w:hanging="360"/>
+      </w:pPr>
+    </w:lvl>
+    <w:lvl w:ilvl="3" w:tentative="1">
+      <w:start w:val="1"/>
+      <w:numFmt w:val="decimal"/>
+      <w:lvlText w:val="%4."/>
+      <w:lvlJc w:val="left"/>
+      <w:pPr>
+        <w:tabs>
+          <w:tab w:val="num" w:pos="2520"/>
+        </w:tabs>
+        <w:ind w:left="2520" w:hanging="360"/>
+      </w:pPr>
+    </w:lvl>
+    <w:lvl w:ilvl="4" w:tentative="1">
+      <w:start w:val="1"/>
+      <w:numFmt w:val="decimal"/>
+      <w:lvlText w:val="%5."/>
+      <w:lvlJc w:val="left"/>
+      <w:pPr>
+        <w:tabs>
+          <w:tab w:val="num" w:pos="3240"/>
+        </w:tabs>
+        <w:ind w:left="3240" w:hanging="360"/>
+      </w:pPr>
+    </w:lvl>
+    <w:lvl w:ilvl="5" w:tentative="1">
+      <w:start w:val="1"/>
+      <w:numFmt w:val="decimal"/>
+      <w:lvlText w:val="%6."/>
+      <w:lvlJc w:val="left"/>
+      <w:pPr>
+        <w:tabs>
+          <w:tab w:val="num" w:pos="3960"/>
+        </w:tabs>
+        <w:ind w:left="3960" w:hanging="360"/>
+      </w:pPr>
+    </w:lvl>
+    <w:lvl w:ilvl="6" w:tentative="1">
+      <w:start w:val="1"/>
+      <w:numFmt w:val="decimal"/>
+      <w:lvlText w:val="%7."/>
+      <w:lvlJc w:val="left"/>
+      <w:pPr>
+        <w:tabs>
+          <w:tab w:val="num" w:pos="4680"/>
+        </w:tabs>
+        <w:ind w:left="4680" w:hanging="360"/>
+      </w:pPr>
+    </w:lvl>
+    <w:lvl w:ilvl="7" w:tentative="1">
+      <w:start w:val="1"/>
+      <w:numFmt w:val="decimal"/>
+      <w:lvlText w:val="%8."/>
+      <w:lvlJc w:val="left"/>
+      <w:pPr>
+        <w:tabs>
+          <w:tab w:val="num" w:pos="5400"/>
+        </w:tabs>
+        <w:ind w:left="5400" w:hanging="360"/>
+      </w:pPr>
+    </w:lvl>
+    <w:lvl w:ilvl="8" w:tentative="1">
+      <w:start w:val="1"/>
+      <w:numFmt w:val="decimal"/>
+      <w:lvlText w:val="%9."/>
+      <w:lvlJc w:val="left"/>
+      <w:pPr>
+        <w:tabs>
+          <w:tab w:val="num" w:pos="6120"/>
+        </w:tabs>
+        <w:ind w:left="6120" w:hanging="360"/>
+      </w:pPr>
+    </w:lvl>
+  </w:abstractNum>
+  <w:abstractNum w:abstractNumId="13" w15:restartNumberingAfterBreak="0">
+    <w:nsid w:val="5B081892"/>
+    <w:multiLevelType w:val="multilevel"/>
+    <w:tmpl w:val="C1F8EAC6"/>
+    <w:lvl w:ilvl="0">
+      <w:start w:val="1"/>
+      <w:numFmt w:val="bullet"/>
+      <w:lvlText w:val=""/>
+      <w:lvlJc w:val="left"/>
+      <w:pPr>
+        <w:tabs>
+          <w:tab w:val="num" w:pos="720"/>
+        </w:tabs>
+        <w:ind w:left="720" w:hanging="360"/>
+      </w:pPr>
+      <w:rPr>
+        <w:rFonts w:ascii="Symbol" w:hAnsi="Symbol" w:hint="default"/>
+        <w:sz w:val="20"/>
+      </w:rPr>
+    </w:lvl>
+    <w:lvl w:ilvl="1" w:tentative="1">
+      <w:start w:val="1"/>
+      <w:numFmt w:val="bullet"/>
+      <w:lvlText w:val="o"/>
+      <w:lvlJc w:val="left"/>
+      <w:pPr>
+        <w:tabs>
+          <w:tab w:val="num" w:pos="1440"/>
+        </w:tabs>
+        <w:ind w:left="1440" w:hanging="360"/>
+      </w:pPr>
+      <w:rPr>
+        <w:rFonts w:ascii="Courier New" w:hAnsi="Courier New" w:hint="default"/>
+        <w:sz w:val="20"/>
+      </w:rPr>
+    </w:lvl>
+    <w:lvl w:ilvl="2" w:tentative="1">
+      <w:start w:val="1"/>
+      <w:numFmt w:val="bullet"/>
+      <w:lvlText w:val=""/>
+      <w:lvlJc w:val="left"/>
+      <w:pPr>
+        <w:tabs>
+          <w:tab w:val="num" w:pos="2160"/>
+        </w:tabs>
+        <w:ind w:left="2160" w:hanging="360"/>
+      </w:pPr>
+      <w:rPr>
+        <w:rFonts w:ascii="Wingdings" w:hAnsi="Wingdings" w:hint="default"/>
+        <w:sz w:val="20"/>
+      </w:rPr>
+    </w:lvl>
+    <w:lvl w:ilvl="3" w:tentative="1">
+      <w:start w:val="1"/>
+      <w:numFmt w:val="bullet"/>
+      <w:lvlText w:val=""/>
+      <w:lvlJc w:val="left"/>
+      <w:pPr>
+        <w:tabs>
+          <w:tab w:val="num" w:pos="2880"/>
+        </w:tabs>
+        <w:ind w:left="2880" w:hanging="360"/>
+      </w:pPr>
+      <w:rPr>
+        <w:rFonts w:ascii="Wingdings" w:hAnsi="Wingdings" w:hint="default"/>
+        <w:sz w:val="20"/>
+      </w:rPr>
+    </w:lvl>
+    <w:lvl w:ilvl="4" w:tentative="1">
+      <w:start w:val="1"/>
+      <w:numFmt w:val="bullet"/>
+      <w:lvlText w:val=""/>
+      <w:lvlJc w:val="left"/>
+      <w:pPr>
+        <w:tabs>
+          <w:tab w:val="num" w:pos="3600"/>
+        </w:tabs>
+        <w:ind w:left="3600" w:hanging="360"/>
+      </w:pPr>
+      <w:rPr>
+        <w:rFonts w:ascii="Wingdings" w:hAnsi="Wingdings" w:hint="default"/>
+        <w:sz w:val="20"/>
+      </w:rPr>
+    </w:lvl>
+    <w:lvl w:ilvl="5" w:tentative="1">
+      <w:start w:val="1"/>
+      <w:numFmt w:val="bullet"/>
+      <w:lvlText w:val=""/>
+      <w:lvlJc w:val="left"/>
+      <w:pPr>
+        <w:tabs>
+          <w:tab w:val="num" w:pos="4320"/>
+        </w:tabs>
+        <w:ind w:left="4320" w:hanging="360"/>
+      </w:pPr>
+      <w:rPr>
+        <w:rFonts w:ascii="Wingdings" w:hAnsi="Wingdings" w:hint="default"/>
+        <w:sz w:val="20"/>
+      </w:rPr>
+    </w:lvl>
+    <w:lvl w:ilvl="6" w:tentative="1">
+      <w:start w:val="1"/>
+      <w:numFmt w:val="bullet"/>
+      <w:lvlText w:val=""/>
+      <w:lvlJc w:val="left"/>
+      <w:pPr>
+        <w:tabs>
+          <w:tab w:val="num" w:pos="5040"/>
+        </w:tabs>
+        <w:ind w:left="5040" w:hanging="360"/>
+      </w:pPr>
+      <w:rPr>
+        <w:rFonts w:ascii="Wingdings" w:hAnsi="Wingdings" w:hint="default"/>
+        <w:sz w:val="20"/>
+      </w:rPr>
+    </w:lvl>
+    <w:lvl w:ilvl="7" w:tentative="1">
+      <w:start w:val="1"/>
+      <w:numFmt w:val="bullet"/>
+      <w:lvlText w:val=""/>
+      <w:lvlJc w:val="left"/>
+      <w:pPr>
+        <w:tabs>
+          <w:tab w:val="num" w:pos="5760"/>
+        </w:tabs>
+        <w:ind w:left="5760" w:hanging="360"/>
+      </w:pPr>
+      <w:rPr>
+        <w:rFonts w:ascii="Wingdings" w:hAnsi="Wingdings" w:hint="default"/>
+        <w:sz w:val="20"/>
+      </w:rPr>
+    </w:lvl>
+    <w:lvl w:ilvl="8" w:tentative="1">
+      <w:start w:val="1"/>
+      <w:numFmt w:val="bullet"/>
+      <w:lvlText w:val=""/>
+      <w:lvlJc w:val="left"/>
+      <w:pPr>
+        <w:tabs>
+          <w:tab w:val="num" w:pos="6480"/>
+        </w:tabs>
+        <w:ind w:left="6480" w:hanging="360"/>
+      </w:pPr>
+      <w:rPr>
+        <w:rFonts w:ascii="Wingdings" w:hAnsi="Wingdings" w:hint="default"/>
+        <w:sz w:val="20"/>
+      </w:rPr>
+    </w:lvl>
+  </w:abstractNum>
+  <w:abstractNum w:abstractNumId="14" w15:restartNumberingAfterBreak="0">
+    <w:nsid w:val="74496B7E"/>
+    <w:multiLevelType w:val="multilevel"/>
+    <w:tmpl w:val="084C973E"/>
+    <w:lvl w:ilvl="0">
+      <w:start w:val="1"/>
+      <w:numFmt w:val="bullet"/>
+      <w:lvlText w:val=""/>
+      <w:lvlJc w:val="left"/>
+      <w:pPr>
+        <w:tabs>
+          <w:tab w:val="num" w:pos="720"/>
+        </w:tabs>
+        <w:ind w:left="720" w:hanging="360"/>
+      </w:pPr>
+      <w:rPr>
+        <w:rFonts w:ascii="Symbol" w:hAnsi="Symbol" w:hint="default"/>
+        <w:sz w:val="20"/>
+      </w:rPr>
+    </w:lvl>
+    <w:lvl w:ilvl="1" w:tentative="1">
+      <w:start w:val="1"/>
+      <w:numFmt w:val="bullet"/>
+      <w:lvlText w:val="o"/>
+      <w:lvlJc w:val="left"/>
+      <w:pPr>
+        <w:tabs>
+          <w:tab w:val="num" w:pos="1440"/>
+        </w:tabs>
+        <w:ind w:left="1440" w:hanging="360"/>
+      </w:pPr>
+      <w:rPr>
+        <w:rFonts w:ascii="Courier New" w:hAnsi="Courier New" w:hint="default"/>
+        <w:sz w:val="20"/>
+      </w:rPr>
+    </w:lvl>
+    <w:lvl w:ilvl="2" w:tentative="1">
+      <w:start w:val="1"/>
+      <w:numFmt w:val="bullet"/>
+      <w:lvlText w:val=""/>
+      <w:lvlJc w:val="left"/>
+      <w:pPr>
+        <w:tabs>
+          <w:tab w:val="num" w:pos="2160"/>
+        </w:tabs>
+        <w:ind w:left="2160" w:hanging="360"/>
+      </w:pPr>
+      <w:rPr>
+        <w:rFonts w:ascii="Wingdings" w:hAnsi="Wingdings" w:hint="default"/>
+        <w:sz w:val="20"/>
+      </w:rPr>
+    </w:lvl>
+    <w:lvl w:ilvl="3" w:tentative="1">
+      <w:start w:val="1"/>
+      <w:numFmt w:val="bullet"/>
+      <w:lvlText w:val=""/>
+      <w:lvlJc w:val="left"/>
+      <w:pPr>
+        <w:tabs>
+          <w:tab w:val="num" w:pos="2880"/>
+        </w:tabs>
+        <w:ind w:left="2880" w:hanging="360"/>
+      </w:pPr>
+      <w:rPr>
+        <w:rFonts w:ascii="Wingdings" w:hAnsi="Wingdings" w:hint="default"/>
+        <w:sz w:val="20"/>
+      </w:rPr>
+    </w:lvl>
+    <w:lvl w:ilvl="4" w:tentative="1">
+      <w:start w:val="1"/>
+      <w:numFmt w:val="bullet"/>
+      <w:lvlText w:val=""/>
+      <w:lvlJc w:val="left"/>
+      <w:pPr>
+        <w:tabs>
+          <w:tab w:val="num" w:pos="3600"/>
+        </w:tabs>
+        <w:ind w:left="3600" w:hanging="360"/>
+      </w:pPr>
+      <w:rPr>
+        <w:rFonts w:ascii="Wingdings" w:hAnsi="Wingdings" w:hint="default"/>
+        <w:sz w:val="20"/>
+      </w:rPr>
+    </w:lvl>
+    <w:lvl w:ilvl="5" w:tentative="1">
+      <w:start w:val="1"/>
+      <w:numFmt w:val="bullet"/>
+      <w:lvlText w:val=""/>
+      <w:lvlJc w:val="left"/>
+      <w:pPr>
+        <w:tabs>
+          <w:tab w:val="num" w:pos="4320"/>
+        </w:tabs>
+        <w:ind w:left="4320" w:hanging="360"/>
+      </w:pPr>
+      <w:rPr>
+        <w:rFonts w:ascii="Wingdings" w:hAnsi="Wingdings" w:hint="default"/>
+        <w:sz w:val="20"/>
+      </w:rPr>
+    </w:lvl>
+    <w:lvl w:ilvl="6" w:tentative="1">
+      <w:start w:val="1"/>
+      <w:numFmt w:val="bullet"/>
+      <w:lvlText w:val=""/>
+      <w:lvlJc w:val="left"/>
+      <w:pPr>
+        <w:tabs>
+          <w:tab w:val="num" w:pos="5040"/>
+        </w:tabs>
+        <w:ind w:left="5040" w:hanging="360"/>
+      </w:pPr>
+      <w:rPr>
+        <w:rFonts w:ascii="Wingdings" w:hAnsi="Wingdings" w:hint="default"/>
+        <w:sz w:val="20"/>
+      </w:rPr>
+    </w:lvl>
+    <w:lvl w:ilvl="7" w:tentative="1">
+      <w:start w:val="1"/>
+      <w:numFmt w:val="bullet"/>
+      <w:lvlText w:val=""/>
+      <w:lvlJc w:val="left"/>
+      <w:pPr>
+        <w:tabs>
+          <w:tab w:val="num" w:pos="5760"/>
+        </w:tabs>
+        <w:ind w:left="5760" w:hanging="360"/>
+      </w:pPr>
+      <w:rPr>
+        <w:rFonts w:ascii="Wingdings" w:hAnsi="Wingdings" w:hint="default"/>
+        <w:sz w:val="20"/>
+      </w:rPr>
+    </w:lvl>
+    <w:lvl w:ilvl="8" w:tentative="1">
+      <w:start w:val="1"/>
+      <w:numFmt w:val="bullet"/>
+      <w:lvlText w:val=""/>
+      <w:lvlJc w:val="left"/>
+      <w:pPr>
+        <w:tabs>
+          <w:tab w:val="num" w:pos="6480"/>
+        </w:tabs>
+        <w:ind w:left="6480" w:hanging="360"/>
+      </w:pPr>
+      <w:rPr>
+        <w:rFonts w:ascii="Wingdings" w:hAnsi="Wingdings" w:hint="default"/>
+        <w:sz w:val="20"/>
+      </w:rPr>
+    </w:lvl>
+  </w:abstractNum>
+  <w:abstractNum w:abstractNumId="15" w15:restartNumberingAfterBreak="0">
+    <w:nsid w:val="7683425F"/>
+    <w:multiLevelType w:val="multilevel"/>
+    <w:tmpl w:val="CB82B204"/>
+    <w:lvl w:ilvl="0">
+      <w:start w:val="1"/>
+      <w:numFmt w:val="bullet"/>
+      <w:lvlText w:val=""/>
+      <w:lvlJc w:val="left"/>
+      <w:pPr>
+        <w:tabs>
+          <w:tab w:val="num" w:pos="720"/>
+        </w:tabs>
+        <w:ind w:left="720" w:hanging="360"/>
+      </w:pPr>
+      <w:rPr>
+        <w:rFonts w:ascii="Symbol" w:hAnsi="Symbol" w:hint="default"/>
+        <w:sz w:val="20"/>
+      </w:rPr>
+    </w:lvl>
+    <w:lvl w:ilvl="1" w:tentative="1">
+      <w:start w:val="1"/>
+      <w:numFmt w:val="bullet"/>
+      <w:lvlText w:val="o"/>
+      <w:lvlJc w:val="left"/>
+      <w:pPr>
+        <w:tabs>
+          <w:tab w:val="num" w:pos="1440"/>
+        </w:tabs>
+        <w:ind w:left="1440" w:hanging="360"/>
+      </w:pPr>
+      <w:rPr>
+        <w:rFonts w:ascii="Courier New" w:hAnsi="Courier New" w:hint="default"/>
+        <w:sz w:val="20"/>
+      </w:rPr>
+    </w:lvl>
+    <w:lvl w:ilvl="2" w:tentative="1">
+      <w:start w:val="1"/>
+      <w:numFmt w:val="bullet"/>
+      <w:lvlText w:val=""/>
+      <w:lvlJc w:val="left"/>
+      <w:pPr>
+        <w:tabs>
+          <w:tab w:val="num" w:pos="2160"/>
+        </w:tabs>
+        <w:ind w:left="2160" w:hanging="360"/>
+      </w:pPr>
+      <w:rPr>
+        <w:rFonts w:ascii="Wingdings" w:hAnsi="Wingdings" w:hint="default"/>
+        <w:sz w:val="20"/>
+      </w:rPr>
+    </w:lvl>
+    <w:lvl w:ilvl="3" w:tentative="1">
+      <w:start w:val="1"/>
+      <w:numFmt w:val="bullet"/>
+      <w:lvlText w:val=""/>
+      <w:lvlJc w:val="left"/>
+      <w:pPr>
+        <w:tabs>
+          <w:tab w:val="num" w:pos="2880"/>
+        </w:tabs>
+        <w:ind w:left="2880" w:hanging="360"/>
+      </w:pPr>
+      <w:rPr>
+        <w:rFonts w:ascii="Wingdings" w:hAnsi="Wingdings" w:hint="default"/>
+        <w:sz w:val="20"/>
+      </w:rPr>
+    </w:lvl>
+    <w:lvl w:ilvl="4" w:tentative="1">
+      <w:start w:val="1"/>
+      <w:numFmt w:val="bullet"/>
+      <w:lvlText w:val=""/>
+      <w:lvlJc w:val="left"/>
+      <w:pPr>
+        <w:tabs>
+          <w:tab w:val="num" w:pos="3600"/>
+        </w:tabs>
+        <w:ind w:left="3600" w:hanging="360"/>
+      </w:pPr>
+      <w:rPr>
+        <w:rFonts w:ascii="Wingdings" w:hAnsi="Wingdings" w:hint="default"/>
+        <w:sz w:val="20"/>
+      </w:rPr>
+    </w:lvl>
+    <w:lvl w:ilvl="5" w:tentative="1">
+      <w:start w:val="1"/>
+      <w:numFmt w:val="bullet"/>
+      <w:lvlText w:val=""/>
+      <w:lvlJc w:val="left"/>
+      <w:pPr>
+        <w:tabs>
+          <w:tab w:val="num" w:pos="4320"/>
+        </w:tabs>
+        <w:ind w:left="4320" w:hanging="360"/>
+      </w:pPr>
+      <w:rPr>
+        <w:rFonts w:ascii="Wingdings" w:hAnsi="Wingdings" w:hint="default"/>
+        <w:sz w:val="20"/>
+      </w:rPr>
+    </w:lvl>
+    <w:lvl w:ilvl="6" w:tentative="1">
+      <w:start w:val="1"/>
+      <w:numFmt w:val="bullet"/>
+      <w:lvlText w:val=""/>
+      <w:lvlJc w:val="left"/>
+      <w:pPr>
+        <w:tabs>
+          <w:tab w:val="num" w:pos="5040"/>
+        </w:tabs>
+        <w:ind w:left="5040" w:hanging="360"/>
+      </w:pPr>
+      <w:rPr>
+        <w:rFonts w:ascii="Wingdings" w:hAnsi="Wingdings" w:hint="default"/>
+        <w:sz w:val="20"/>
+      </w:rPr>
+    </w:lvl>
+    <w:lvl w:ilvl="7" w:tentative="1">
+      <w:start w:val="1"/>
+      <w:numFmt w:val="bullet"/>
+      <w:lvlText w:val=""/>
+      <w:lvlJc w:val="left"/>
+      <w:pPr>
+        <w:tabs>
+          <w:tab w:val="num" w:pos="5760"/>
+        </w:tabs>
+        <w:ind w:left="5760" w:hanging="360"/>
+      </w:pPr>
+      <w:rPr>
+        <w:rFonts w:ascii="Wingdings" w:hAnsi="Wingdings" w:hint="default"/>
+        <w:sz w:val="20"/>
+      </w:rPr>
+    </w:lvl>
+    <w:lvl w:ilvl="8" w:tentative="1">
+      <w:start w:val="1"/>
+      <w:numFmt w:val="bullet"/>
+      <w:lvlText w:val=""/>
+      <w:lvlJc w:val="left"/>
+      <w:pPr>
+        <w:tabs>
+          <w:tab w:val="num" w:pos="6480"/>
+        </w:tabs>
+        <w:ind w:left="6480" w:hanging="360"/>
+      </w:pPr>
+      <w:rPr>
+        <w:rFonts w:ascii="Wingdings" w:hAnsi="Wingdings" w:hint="default"/>
+        <w:sz w:val="20"/>
+      </w:rPr>
+    </w:lvl>
+  </w:abstractNum>
+  <w:abstractNum w:abstractNumId="16" w15:restartNumberingAfterBreak="0">
     <w:nsid w:val="77A703C0"/>
     <w:multiLevelType w:val="multilevel"/>
     <w:tmpl w:val="AC441B3E"/>
@@ -1176,7 +4745,7 @@
       </w:pPr>
     </w:lvl>
   </w:abstractNum>
-  <w:abstractNum w:abstractNumId="7" w15:restartNumberingAfterBreak="0">
+  <w:abstractNum w:abstractNumId="17" w15:restartNumberingAfterBreak="0">
     <w:nsid w:val="7AD466AC"/>
     <w:multiLevelType w:val="multilevel"/>
     <w:tmpl w:val="21A04AEA"/>
@@ -1326,28 +4895,58 @@
     </w:lvl>
   </w:abstractNum>
   <w:num w:numId="1" w16cid:durableId="279141952">
+    <w:abstractNumId w:val="5"/>
+  </w:num>
+  <w:num w:numId="2" w16cid:durableId="278340105">
+    <w:abstractNumId w:val="6"/>
+  </w:num>
+  <w:num w:numId="3" w16cid:durableId="1694304765">
+    <w:abstractNumId w:val="9"/>
+  </w:num>
+  <w:num w:numId="4" w16cid:durableId="460341283">
+    <w:abstractNumId w:val="11"/>
+  </w:num>
+  <w:num w:numId="5" w16cid:durableId="1810510769">
+    <w:abstractNumId w:val="8"/>
+  </w:num>
+  <w:num w:numId="6" w16cid:durableId="749229178">
+    <w:abstractNumId w:val="16"/>
+  </w:num>
+  <w:num w:numId="7" w16cid:durableId="1448886438">
+    <w:abstractNumId w:val="3"/>
+  </w:num>
+  <w:num w:numId="8" w16cid:durableId="950354768">
+    <w:abstractNumId w:val="17"/>
+  </w:num>
+  <w:num w:numId="9" w16cid:durableId="127171471">
+    <w:abstractNumId w:val="7"/>
+  </w:num>
+  <w:num w:numId="10" w16cid:durableId="917909614">
+    <w:abstractNumId w:val="0"/>
+  </w:num>
+  <w:num w:numId="11" w16cid:durableId="1589651100">
+    <w:abstractNumId w:val="4"/>
+  </w:num>
+  <w:num w:numId="12" w16cid:durableId="510994523">
+    <w:abstractNumId w:val="13"/>
+  </w:num>
+  <w:num w:numId="13" w16cid:durableId="1688216773">
+    <w:abstractNumId w:val="14"/>
+  </w:num>
+  <w:num w:numId="14" w16cid:durableId="419840871">
+    <w:abstractNumId w:val="12"/>
+  </w:num>
+  <w:num w:numId="15" w16cid:durableId="393553831">
+    <w:abstractNumId w:val="2"/>
+  </w:num>
+  <w:num w:numId="16" w16cid:durableId="1801730158">
+    <w:abstractNumId w:val="15"/>
+  </w:num>
+  <w:num w:numId="17" w16cid:durableId="866916055">
     <w:abstractNumId w:val="1"/>
   </w:num>
-  <w:num w:numId="2" w16cid:durableId="278340105">
-    <w:abstractNumId w:val="2"/>
-  </w:num>
-  <w:num w:numId="3" w16cid:durableId="1694304765">
-    <w:abstractNumId w:val="4"/>
-  </w:num>
-  <w:num w:numId="4" w16cid:durableId="460341283">
-    <w:abstractNumId w:val="5"/>
-  </w:num>
-  <w:num w:numId="5" w16cid:durableId="1810510769">
-    <w:abstractNumId w:val="3"/>
-  </w:num>
-  <w:num w:numId="6" w16cid:durableId="749229178">
-    <w:abstractNumId w:val="6"/>
-  </w:num>
-  <w:num w:numId="7" w16cid:durableId="1448886438">
-    <w:abstractNumId w:val="0"/>
-  </w:num>
-  <w:num w:numId="8" w16cid:durableId="950354768">
-    <w:abstractNumId w:val="7"/>
+  <w:num w:numId="18" w16cid:durableId="1078677915">
+    <w:abstractNumId w:val="10"/>
   </w:num>
 </w:numbering>
 </file>
@@ -1955,7 +5554,6 @@
   <w:style w:type="character" w:default="1" w:styleId="DefaultParagraphFont">
     <w:name w:val="Default Paragraph Font"/>
     <w:uiPriority w:val="1"/>
-    <w:semiHidden/>
     <w:unhideWhenUsed/>
   </w:style>
   <w:style w:type="table" w:default="1" w:styleId="TableNormal">

</xml_diff>